<commit_message>
Atualização do protótipo e da Especificação do UC4 - Avaliar Prato.docx
</commit_message>
<xml_diff>
--- a/Especificações de Casos de Uso/UC4 - Avaliar Prato.docx
+++ b/Especificações de Casos de Uso/UC4 - Avaliar Prato.docx
@@ -337,15 +337,25 @@
         <w:ind w:left="993" w:hanging="596"/>
       </w:pPr>
       <w:r>
-        <w:t xml:space="preserve">Cliente aciona a </w:t>
-      </w:r>
-      <w:proofErr w:type="gramStart"/>
-      <w:r>
-        <w:t>opção Avaliar</w:t>
-      </w:r>
-      <w:proofErr w:type="gramEnd"/>
-      <w:r>
-        <w:t xml:space="preserve"> durante a consulta de um prato do menu</w:t>
+        <w:t xml:space="preserve">Durante a consulta </w:t>
+      </w:r>
+      <w:r>
+        <w:t>do</w:t>
+      </w:r>
+      <w:r>
+        <w:t xml:space="preserve"> cardápio (UC0</w:t>
+      </w:r>
+      <w:r>
+        <w:t>1</w:t>
+      </w:r>
+      <w:r>
+        <w:t xml:space="preserve">), </w:t>
+      </w:r>
+      <w:r>
+        <w:t xml:space="preserve">Cliente </w:t>
+      </w:r>
+      <w:r>
+        <w:t>seleciona um dos itens para detalhamento, conforme Interface I01</w:t>
       </w:r>
       <w:r>
         <w:t>.</w:t>
@@ -357,15 +367,7 @@
         <w:ind w:left="993" w:hanging="596"/>
       </w:pPr>
       <w:r>
-        <w:t xml:space="preserve">Sistema aciona o UC6 – Efetuar </w:t>
-      </w:r>
-      <w:proofErr w:type="spellStart"/>
-      <w:r>
-        <w:t>Login</w:t>
-      </w:r>
-      <w:proofErr w:type="spellEnd"/>
-      <w:r>
-        <w:t xml:space="preserve"> para autenticação do cliente.</w:t>
+        <w:t>Sistema exibe a Interface I02 contendo o detalhamento do prato selecionado.</w:t>
       </w:r>
     </w:p>
     <w:p>
@@ -374,11 +376,13 @@
         <w:ind w:left="993" w:hanging="596"/>
       </w:pPr>
       <w:r>
-        <w:t>Sistema exibe Interface para avaliação do prato, contendo: campo para comentário com até 256 caracteres e uma nota de 1 a 5</w:t>
-      </w:r>
-      <w:r>
-        <w:t>.</w:t>
-      </w:r>
+        <w:t xml:space="preserve">Cliente seleciona a opção “Quero </w:t>
+      </w:r>
+      <w:proofErr w:type="gramStart"/>
+      <w:r>
+        <w:t>Avaliar!”</w:t>
+      </w:r>
+      <w:proofErr w:type="gramEnd"/>
     </w:p>
     <w:p>
       <w:pPr>
@@ -386,15 +390,7 @@
         <w:ind w:left="993" w:hanging="596"/>
       </w:pPr>
       <w:r>
-        <w:t xml:space="preserve">Cliente informa seu comentário e nota e seleciona </w:t>
-      </w:r>
-      <w:proofErr w:type="gramStart"/>
-      <w:r>
-        <w:t>opção Avaliar</w:t>
-      </w:r>
-      <w:proofErr w:type="gramEnd"/>
-      <w:r>
-        <w:t>.</w:t>
+        <w:t>Sistema aciona o UC6 – Efetuar Login para autenticação do cliente.</w:t>
       </w:r>
     </w:p>
     <w:p>
@@ -403,15 +399,53 @@
         <w:ind w:left="993" w:hanging="596"/>
       </w:pPr>
       <w:r>
-        <w:t>Sistema registra o comentário e a nota e acrescenta a avaliação na lista de avaliações do prato, conforme Interface XXX</w:t>
-      </w:r>
-    </w:p>
-    <w:p>
-      <w:pPr>
-        <w:rPr>
-          <w:lang w:val="pt-BR"/>
-        </w:rPr>
-      </w:pPr>
+        <w:t>Sistema exibe</w:t>
+      </w:r>
+      <w:r>
+        <w:t xml:space="preserve"> formulário para avaliação, conforme Interface I03</w:t>
+      </w:r>
+      <w:r>
+        <w:t>.</w:t>
+      </w:r>
+    </w:p>
+    <w:p>
+      <w:pPr>
+        <w:pStyle w:val="Ttulo3"/>
+        <w:ind w:left="993" w:hanging="596"/>
+      </w:pPr>
+      <w:r>
+        <w:t xml:space="preserve">Cliente </w:t>
+      </w:r>
+      <w:r>
+        <w:t xml:space="preserve">registra sua avaliação </w:t>
+      </w:r>
+      <w:r>
+        <w:t xml:space="preserve">e seleciona opção </w:t>
+      </w:r>
+      <w:r>
+        <w:t>Submeter Avaliação</w:t>
+      </w:r>
+      <w:r>
+        <w:t>.</w:t>
+      </w:r>
+    </w:p>
+    <w:p>
+      <w:pPr>
+        <w:pStyle w:val="Ttulo3"/>
+        <w:ind w:left="993" w:hanging="596"/>
+      </w:pPr>
+      <w:r>
+        <w:t xml:space="preserve">Sistema registra </w:t>
+      </w:r>
+      <w:r>
+        <w:t xml:space="preserve">a avaliação </w:t>
+      </w:r>
+      <w:r>
+        <w:t xml:space="preserve">e acrescenta a avaliação na lista de avaliações </w:t>
+      </w:r>
+      <w:r>
+        <w:t>do prato, conforme Interface I02.</w:t>
+      </w:r>
     </w:p>
     <w:p>
       <w:pPr>
@@ -424,35 +458,10 @@
       </w:pPr>
       <w:bookmarkStart w:id="14" w:name="_5.2.2_S02_Pesquisar"/>
       <w:bookmarkStart w:id="15" w:name="_5.2.2_S02_Alterar"/>
+      <w:bookmarkStart w:id="16" w:name="_GoBack"/>
       <w:bookmarkEnd w:id="14"/>
       <w:bookmarkEnd w:id="15"/>
-      <w:r>
-        <w:rPr>
-          <w:rFonts w:ascii="Arial" w:hAnsi="Arial" w:cs="Arial"/>
-          <w:lang w:val="pt-BR"/>
-        </w:rPr>
-        <w:t xml:space="preserve">       </w:t>
-      </w:r>
-    </w:p>
-    <w:p>
-      <w:pPr>
-        <w:pStyle w:val="Recuonormal"/>
-        <w:jc w:val="both"/>
-        <w:rPr>
-          <w:rFonts w:ascii="Arial" w:hAnsi="Arial" w:cs="Arial"/>
-          <w:lang w:val="pt-BR"/>
-        </w:rPr>
-      </w:pPr>
-    </w:p>
-    <w:p>
-      <w:pPr>
-        <w:pStyle w:val="Recuonormal"/>
-        <w:jc w:val="both"/>
-        <w:rPr>
-          <w:rFonts w:ascii="Arial" w:hAnsi="Arial" w:cs="Arial"/>
-          <w:lang w:val="pt-BR"/>
-        </w:rPr>
-      </w:pPr>
+      <w:bookmarkEnd w:id="16"/>
     </w:p>
     <w:p>
       <w:pPr>
@@ -461,14 +470,14 @@
           <w:rFonts w:cs="Arial"/>
         </w:rPr>
       </w:pPr>
-      <w:bookmarkStart w:id="16" w:name="_Toc350264737"/>
+      <w:bookmarkStart w:id="17" w:name="_Toc350264737"/>
       <w:r>
         <w:rPr>
           <w:rFonts w:cs="Arial"/>
         </w:rPr>
         <w:t>Detalhamento das Interfaces com o Usuário</w:t>
       </w:r>
-      <w:bookmarkEnd w:id="16"/>
+      <w:bookmarkEnd w:id="17"/>
     </w:p>
     <w:p>
       <w:pPr>
@@ -485,13 +494,7 @@
         <w:rPr>
           <w:rFonts w:ascii="Arial" w:hAnsi="Arial" w:cs="Arial"/>
         </w:rPr>
-        <w:t xml:space="preserve">Interface I01 – </w:t>
-      </w:r>
-      <w:r>
-        <w:rPr>
-          <w:rFonts w:ascii="Arial" w:hAnsi="Arial" w:cs="Arial"/>
-        </w:rPr>
-        <w:t>Tela Inicial do Sistema</w:t>
+        <w:t>Interface I01 – Consulta do Cardápio</w:t>
       </w:r>
     </w:p>
     <w:p>
@@ -504,7 +507,13 @@
     </w:p>
     <w:p>
       <w:pPr>
-        <w:ind w:left="709"/>
+        <w:rPr>
+          <w:lang w:val="pt-BR"/>
+        </w:rPr>
+      </w:pPr>
+    </w:p>
+    <w:p>
+      <w:pPr>
         <w:rPr>
           <w:lang w:val="pt-BR"/>
         </w:rPr>
@@ -515,11 +524,12 @@
           <w:snapToGrid/>
           <w:lang w:val="pt-BR" w:eastAsia="pt-BR"/>
         </w:rPr>
+        <w:lastRenderedPageBreak/>
         <w:drawing>
-          <wp:inline distT="0" distB="0" distL="0" distR="0" wp14:anchorId="6D7B96F3" wp14:editId="6B6DF847">
-            <wp:extent cx="3839313" cy="1035050"/>
-            <wp:effectExtent l="0" t="0" r="0" b="0"/>
-            <wp:docPr id="1" name="Imagem 1"/>
+          <wp:inline distT="0" distB="0" distL="0" distR="0" wp14:anchorId="3F54B8C6" wp14:editId="424498DE">
+            <wp:extent cx="3549650" cy="3160960"/>
+            <wp:effectExtent l="0" t="0" r="0" b="1905"/>
+            <wp:docPr id="8" name="Imagem 8"/>
             <wp:cNvGraphicFramePr>
               <a:graphicFrameLocks xmlns:a="http://schemas.openxmlformats.org/drawingml/2006/main" noChangeAspect="1"/>
             </wp:cNvGraphicFramePr>
@@ -539,7 +549,7 @@
                   <pic:spPr>
                     <a:xfrm>
                       <a:off x="0" y="0"/>
-                      <a:ext cx="3851720" cy="1038395"/>
+                      <a:ext cx="3562049" cy="3172001"/>
                     </a:xfrm>
                     <a:prstGeom prst="rect">
                       <a:avLst/>
@@ -554,13 +564,51 @@
     </w:p>
     <w:p>
       <w:pPr>
+        <w:rPr>
+          <w:lang w:val="pt-BR"/>
+        </w:rPr>
+      </w:pPr>
+    </w:p>
+    <w:p>
+      <w:pPr>
         <w:pStyle w:val="Ttulo3"/>
-      </w:pPr>
-      <w:bookmarkStart w:id="17" w:name="_Interface_I01_–"/>
-      <w:bookmarkEnd w:id="17"/>
+        <w:numPr>
+          <w:ilvl w:val="2"/>
+          <w:numId w:val="26"/>
+        </w:numPr>
+      </w:pPr>
+      <w:r>
+        <w:t>Campos</w:t>
+      </w:r>
+      <w:r>
+        <w:t xml:space="preserve"> – Descritos no UC01 – Consultar Cardápio</w:t>
+      </w:r>
+    </w:p>
+    <w:p>
+      <w:pPr>
+        <w:rPr>
+          <w:lang w:val="pt-BR"/>
+        </w:rPr>
+      </w:pPr>
+    </w:p>
+    <w:p>
+      <w:pPr>
+        <w:pStyle w:val="Ttulo3"/>
+        <w:numPr>
+          <w:ilvl w:val="2"/>
+          <w:numId w:val="26"/>
+        </w:numPr>
+      </w:pPr>
       <w:r>
         <w:t>Comandos</w:t>
       </w:r>
+    </w:p>
+    <w:p>
+      <w:pPr>
+        <w:rPr>
+          <w:lang w:val="pt-BR"/>
+        </w:rPr>
+      </w:pPr>
     </w:p>
     <w:tbl>
       <w:tblPr>
@@ -569,13 +617,13 @@
         <w:tblLook w:val="04A0" w:firstRow="1" w:lastRow="0" w:firstColumn="1" w:lastColumn="0" w:noHBand="0" w:noVBand="1"/>
       </w:tblPr>
       <w:tblGrid>
-        <w:gridCol w:w="2517"/>
-        <w:gridCol w:w="7445"/>
+        <w:gridCol w:w="2492"/>
+        <w:gridCol w:w="7470"/>
       </w:tblGrid>
       <w:tr>
         <w:tc>
           <w:tcPr>
-            <w:tcW w:w="2528" w:type="dxa"/>
+            <w:tcW w:w="2492" w:type="dxa"/>
           </w:tcPr>
           <w:p>
             <w:pPr>
@@ -600,7 +648,7 @@
         </w:tc>
         <w:tc>
           <w:tcPr>
-            <w:tcW w:w="7503" w:type="dxa"/>
+            <w:tcW w:w="7470" w:type="dxa"/>
           </w:tcPr>
           <w:p>
             <w:pPr>
@@ -627,7 +675,7 @@
       <w:tr>
         <w:tc>
           <w:tcPr>
-            <w:tcW w:w="2528" w:type="dxa"/>
+            <w:tcW w:w="2492" w:type="dxa"/>
           </w:tcPr>
           <w:p>
             <w:pPr>
@@ -643,14 +691,13 @@
                 <w:rFonts w:ascii="Arial" w:hAnsi="Arial" w:cs="Arial"/>
                 <w:lang w:val="pt-BR"/>
               </w:rPr>
-              <w:lastRenderedPageBreak/>
-              <w:t>Categoria do Menu (Entradas, Pratos Principais, Sobremesas, Bebidas)</w:t>
+              <w:t>Detalhar prato</w:t>
             </w:r>
           </w:p>
         </w:tc>
         <w:tc>
           <w:tcPr>
-            <w:tcW w:w="7503" w:type="dxa"/>
+            <w:tcW w:w="7470" w:type="dxa"/>
           </w:tcPr>
           <w:p>
             <w:pPr>
@@ -666,14 +713,7 @@
                 <w:rFonts w:ascii="Arial" w:hAnsi="Arial" w:cs="Arial"/>
                 <w:lang w:val="pt-BR"/>
               </w:rPr>
-              <w:t xml:space="preserve">Aciona </w:t>
-            </w:r>
-            <w:r>
-              <w:rPr>
-                <w:rFonts w:ascii="Arial" w:hAnsi="Arial" w:cs="Arial"/>
-                <w:lang w:val="pt-BR"/>
-              </w:rPr>
-              <w:t>a janela de manutenção da categoria selecionada, conforme interface I02</w:t>
+              <w:t>Ao ser clicada a imagem do prato, exibe a Interface I02 com o detalhamento do prato.</w:t>
             </w:r>
           </w:p>
         </w:tc>
@@ -681,10 +721,14 @@
     </w:tbl>
     <w:p>
       <w:pPr>
-        <w:pStyle w:val="Corpodetexto"/>
-        <w:ind w:left="0"/>
-        <w:rPr>
-          <w:rFonts w:ascii="Arial" w:hAnsi="Arial" w:cs="Arial"/>
+        <w:rPr>
+          <w:lang w:val="pt-BR"/>
+        </w:rPr>
+      </w:pPr>
+    </w:p>
+    <w:p>
+      <w:pPr>
+        <w:rPr>
           <w:lang w:val="pt-BR"/>
         </w:rPr>
       </w:pPr>
@@ -704,13 +748,26 @@
         <w:rPr>
           <w:rFonts w:ascii="Arial" w:hAnsi="Arial" w:cs="Arial"/>
         </w:rPr>
-        <w:t xml:space="preserve">Interface I02 – </w:t>
+        <w:lastRenderedPageBreak/>
+        <w:t>Interface I0</w:t>
       </w:r>
       <w:r>
         <w:rPr>
           <w:rFonts w:ascii="Arial" w:hAnsi="Arial" w:cs="Arial"/>
         </w:rPr>
-        <w:t>Tela de Manutenção de Categoria do Menu</w:t>
+        <w:t>2</w:t>
+      </w:r>
+      <w:r>
+        <w:rPr>
+          <w:rFonts w:ascii="Arial" w:hAnsi="Arial" w:cs="Arial"/>
+        </w:rPr>
+        <w:t xml:space="preserve"> – </w:t>
+      </w:r>
+      <w:r>
+        <w:rPr>
+          <w:rFonts w:ascii="Arial" w:hAnsi="Arial" w:cs="Arial"/>
+        </w:rPr>
+        <w:t>Consulta de um Item do Cardápio</w:t>
       </w:r>
     </w:p>
     <w:p>
@@ -735,10 +792,10 @@
           <w:lang w:val="pt-BR" w:eastAsia="pt-BR"/>
         </w:rPr>
         <w:drawing>
-          <wp:inline distT="0" distB="0" distL="0" distR="0" wp14:anchorId="73298189" wp14:editId="3D84C9EE">
-            <wp:extent cx="5695950" cy="1346305"/>
-            <wp:effectExtent l="0" t="0" r="0" b="0"/>
-            <wp:docPr id="6" name="Imagem 6"/>
+          <wp:inline distT="0" distB="0" distL="0" distR="0" wp14:anchorId="79BA3C10" wp14:editId="1F7C0EBD">
+            <wp:extent cx="5791200" cy="3178423"/>
+            <wp:effectExtent l="0" t="0" r="0" b="3175"/>
+            <wp:docPr id="1" name="Imagem 1"/>
             <wp:cNvGraphicFramePr>
               <a:graphicFrameLocks xmlns:a="http://schemas.openxmlformats.org/drawingml/2006/main" noChangeAspect="1"/>
             </wp:cNvGraphicFramePr>
@@ -758,7 +815,7 @@
                   <pic:spPr>
                     <a:xfrm>
                       <a:off x="0" y="0"/>
-                      <a:ext cx="5709528" cy="1349514"/>
+                      <a:ext cx="5808144" cy="3187723"/>
                     </a:xfrm>
                     <a:prstGeom prst="rect">
                       <a:avLst/>
@@ -775,8 +832,10 @@
       <w:pPr>
         <w:pStyle w:val="Ttulo3"/>
       </w:pPr>
-      <w:r>
-        <w:t xml:space="preserve">Campos </w:t>
+      <w:bookmarkStart w:id="18" w:name="_Interface_I01_–"/>
+      <w:bookmarkEnd w:id="18"/>
+      <w:r>
+        <w:t>Campos</w:t>
       </w:r>
     </w:p>
     <w:tbl>
@@ -786,15 +845,13 @@
         <w:tblLook w:val="04A0" w:firstRow="1" w:lastRow="0" w:firstColumn="1" w:lastColumn="0" w:noHBand="0" w:noVBand="1"/>
       </w:tblPr>
       <w:tblGrid>
-        <w:gridCol w:w="2485"/>
-        <w:gridCol w:w="2494"/>
-        <w:gridCol w:w="2488"/>
-        <w:gridCol w:w="2495"/>
+        <w:gridCol w:w="2492"/>
+        <w:gridCol w:w="7470"/>
       </w:tblGrid>
       <w:tr>
         <w:tc>
           <w:tcPr>
-            <w:tcW w:w="2528" w:type="dxa"/>
+            <w:tcW w:w="2492" w:type="dxa"/>
           </w:tcPr>
           <w:p>
             <w:pPr>
@@ -819,7 +876,7 @@
         </w:tc>
         <w:tc>
           <w:tcPr>
-            <w:tcW w:w="2528" w:type="dxa"/>
+            <w:tcW w:w="7470" w:type="dxa"/>
           </w:tcPr>
           <w:p>
             <w:pPr>
@@ -838,57 +895,7 @@
                 <w:i/>
                 <w:lang w:val="pt-BR"/>
               </w:rPr>
-              <w:t>Tipo</w:t>
-            </w:r>
-          </w:p>
-        </w:tc>
-        <w:tc>
-          <w:tcPr>
-            <w:tcW w:w="2528" w:type="dxa"/>
-          </w:tcPr>
-          <w:p>
-            <w:pPr>
-              <w:pStyle w:val="Corpodetexto"/>
-              <w:ind w:left="0"/>
-              <w:jc w:val="center"/>
-              <w:rPr>
-                <w:rFonts w:ascii="Arial" w:hAnsi="Arial" w:cs="Arial"/>
-                <w:i/>
-                <w:lang w:val="pt-BR"/>
-              </w:rPr>
-            </w:pPr>
-            <w:r>
-              <w:rPr>
-                <w:rFonts w:ascii="Arial" w:hAnsi="Arial" w:cs="Arial"/>
-                <w:i/>
-                <w:lang w:val="pt-BR"/>
-              </w:rPr>
-              <w:t>Valores Válidos</w:t>
-            </w:r>
-          </w:p>
-        </w:tc>
-        <w:tc>
-          <w:tcPr>
-            <w:tcW w:w="2528" w:type="dxa"/>
-          </w:tcPr>
-          <w:p>
-            <w:pPr>
-              <w:pStyle w:val="Corpodetexto"/>
-              <w:ind w:left="0"/>
-              <w:jc w:val="center"/>
-              <w:rPr>
-                <w:rFonts w:ascii="Arial" w:hAnsi="Arial" w:cs="Arial"/>
-                <w:i/>
-                <w:lang w:val="pt-BR"/>
-              </w:rPr>
-            </w:pPr>
-            <w:r>
-              <w:rPr>
-                <w:rFonts w:ascii="Arial" w:hAnsi="Arial" w:cs="Arial"/>
-                <w:i/>
-                <w:lang w:val="pt-BR"/>
-              </w:rPr>
-              <w:t>Observações</w:t>
+              <w:t>Descrição</w:t>
             </w:r>
           </w:p>
         </w:tc>
@@ -896,7 +903,7 @@
       <w:tr>
         <w:tc>
           <w:tcPr>
-            <w:tcW w:w="2528" w:type="dxa"/>
+            <w:tcW w:w="2492" w:type="dxa"/>
           </w:tcPr>
           <w:p>
             <w:pPr>
@@ -912,13 +919,13 @@
                 <w:rFonts w:ascii="Arial" w:hAnsi="Arial" w:cs="Arial"/>
                 <w:lang w:val="pt-BR"/>
               </w:rPr>
-              <w:t>Nome da Categoria</w:t>
+              <w:t>Detalhes do Prato</w:t>
             </w:r>
           </w:p>
         </w:tc>
         <w:tc>
           <w:tcPr>
-            <w:tcW w:w="2528" w:type="dxa"/>
+            <w:tcW w:w="7470" w:type="dxa"/>
           </w:tcPr>
           <w:p>
             <w:pPr>
@@ -934,141 +941,7 @@
                 <w:rFonts w:ascii="Arial" w:hAnsi="Arial" w:cs="Arial"/>
                 <w:lang w:val="pt-BR"/>
               </w:rPr>
-              <w:t>Alfanumérico</w:t>
-            </w:r>
-          </w:p>
-        </w:tc>
-        <w:tc>
-          <w:tcPr>
-            <w:tcW w:w="2528" w:type="dxa"/>
-          </w:tcPr>
-          <w:p>
-            <w:pPr>
-              <w:pStyle w:val="Corpodetexto"/>
-              <w:ind w:left="0"/>
-              <w:rPr>
-                <w:rFonts w:ascii="Arial" w:hAnsi="Arial" w:cs="Arial"/>
-                <w:lang w:val="pt-BR"/>
-              </w:rPr>
-            </w:pPr>
-            <w:r>
-              <w:rPr>
-                <w:rFonts w:ascii="Arial" w:hAnsi="Arial" w:cs="Arial"/>
-                <w:lang w:val="pt-BR"/>
-              </w:rPr>
-              <w:t>Categorias do menu</w:t>
-            </w:r>
-          </w:p>
-        </w:tc>
-        <w:tc>
-          <w:tcPr>
-            <w:tcW w:w="2528" w:type="dxa"/>
-          </w:tcPr>
-          <w:p>
-            <w:pPr>
-              <w:pStyle w:val="Corpodetexto"/>
-              <w:ind w:left="0"/>
-              <w:rPr>
-                <w:rFonts w:ascii="Arial" w:hAnsi="Arial" w:cs="Arial"/>
-                <w:lang w:val="pt-BR"/>
-              </w:rPr>
-            </w:pPr>
-          </w:p>
-        </w:tc>
-      </w:tr>
-      <w:tr>
-        <w:tc>
-          <w:tcPr>
-            <w:tcW w:w="2528" w:type="dxa"/>
-          </w:tcPr>
-          <w:p>
-            <w:pPr>
-              <w:pStyle w:val="Corpodetexto"/>
-              <w:ind w:left="0"/>
-              <w:rPr>
-                <w:rFonts w:ascii="Arial" w:hAnsi="Arial" w:cs="Arial"/>
-                <w:lang w:val="pt-BR"/>
-              </w:rPr>
-            </w:pPr>
-            <w:r>
-              <w:rPr>
-                <w:rFonts w:ascii="Arial" w:hAnsi="Arial" w:cs="Arial"/>
-                <w:lang w:val="pt-BR"/>
-              </w:rPr>
-              <w:t>Nome</w:t>
-            </w:r>
-          </w:p>
-        </w:tc>
-        <w:tc>
-          <w:tcPr>
-            <w:tcW w:w="2528" w:type="dxa"/>
-          </w:tcPr>
-          <w:p>
-            <w:pPr>
-              <w:pStyle w:val="Corpodetexto"/>
-              <w:ind w:left="0"/>
-              <w:rPr>
-                <w:rFonts w:ascii="Arial" w:hAnsi="Arial" w:cs="Arial"/>
-                <w:lang w:val="pt-BR"/>
-              </w:rPr>
-            </w:pPr>
-            <w:r>
-              <w:rPr>
-                <w:rFonts w:ascii="Arial" w:hAnsi="Arial" w:cs="Arial"/>
-                <w:lang w:val="pt-BR"/>
-              </w:rPr>
-              <w:t>Alfanumérico</w:t>
-            </w:r>
-          </w:p>
-        </w:tc>
-        <w:tc>
-          <w:tcPr>
-            <w:tcW w:w="2528" w:type="dxa"/>
-          </w:tcPr>
-          <w:p>
-            <w:pPr>
-              <w:pStyle w:val="Corpodetexto"/>
-              <w:ind w:left="0"/>
-              <w:rPr>
-                <w:rFonts w:ascii="Arial" w:hAnsi="Arial" w:cs="Arial"/>
-                <w:lang w:val="pt-BR"/>
-              </w:rPr>
-            </w:pPr>
-            <w:r>
-              <w:rPr>
-                <w:rFonts w:ascii="Arial" w:hAnsi="Arial" w:cs="Arial"/>
-                <w:lang w:val="pt-BR"/>
-              </w:rPr>
-              <w:t>Nome do item do menu</w:t>
-            </w:r>
-          </w:p>
-        </w:tc>
-        <w:tc>
-          <w:tcPr>
-            <w:tcW w:w="2528" w:type="dxa"/>
-          </w:tcPr>
-          <w:p>
-            <w:pPr>
-              <w:pStyle w:val="Corpodetexto"/>
-              <w:ind w:left="0"/>
-              <w:rPr>
-                <w:rFonts w:ascii="Arial" w:hAnsi="Arial" w:cs="Arial"/>
-                <w:lang w:val="pt-BR"/>
-              </w:rPr>
-            </w:pPr>
-            <w:r>
-              <w:rPr>
-                <w:rFonts w:ascii="Arial" w:hAnsi="Arial" w:cs="Arial"/>
-                <w:lang w:val="pt-BR"/>
-              </w:rPr>
-              <w:t>Obrigatório</w:t>
-            </w:r>
-            <w:r>
-              <w:rPr>
-                <w:rFonts w:ascii="Arial" w:hAnsi="Arial" w:cs="Arial"/>
-                <w:lang w:val="pt-BR"/>
-              </w:rPr>
-              <w:t>. Possui link para o detalhamento do item.</w:t>
+              <w:t>Exibe imagem do prato, nome, preço e descrição.</w:t>
             </w:r>
           </w:p>
         </w:tc>
@@ -1076,7 +949,7 @@
       <w:tr>
         <w:tc>
           <w:tcPr>
-            <w:tcW w:w="2528" w:type="dxa"/>
+            <w:tcW w:w="2492" w:type="dxa"/>
           </w:tcPr>
           <w:p>
             <w:pPr>
@@ -1092,13 +965,13 @@
                 <w:rFonts w:ascii="Arial" w:hAnsi="Arial" w:cs="Arial"/>
                 <w:lang w:val="pt-BR"/>
               </w:rPr>
-              <w:t>Preço</w:t>
+              <w:t>Avaliações dos Clientes</w:t>
             </w:r>
           </w:p>
         </w:tc>
         <w:tc>
           <w:tcPr>
-            <w:tcW w:w="2528" w:type="dxa"/>
+            <w:tcW w:w="7470" w:type="dxa"/>
           </w:tcPr>
           <w:p>
             <w:pPr>
@@ -1114,51 +987,7 @@
                 <w:rFonts w:ascii="Arial" w:hAnsi="Arial" w:cs="Arial"/>
                 <w:lang w:val="pt-BR"/>
               </w:rPr>
-              <w:t>Moeda</w:t>
-            </w:r>
-          </w:p>
-        </w:tc>
-        <w:tc>
-          <w:tcPr>
-            <w:tcW w:w="2528" w:type="dxa"/>
-          </w:tcPr>
-          <w:p>
-            <w:pPr>
-              <w:pStyle w:val="Corpodetexto"/>
-              <w:ind w:left="0"/>
-              <w:rPr>
-                <w:rFonts w:ascii="Arial" w:hAnsi="Arial" w:cs="Arial"/>
-                <w:lang w:val="pt-BR"/>
-              </w:rPr>
-            </w:pPr>
-            <w:r>
-              <w:rPr>
-                <w:rFonts w:ascii="Arial" w:hAnsi="Arial" w:cs="Arial"/>
-                <w:lang w:val="pt-BR"/>
-              </w:rPr>
-              <w:t>Preço atual do item</w:t>
-            </w:r>
-          </w:p>
-        </w:tc>
-        <w:tc>
-          <w:tcPr>
-            <w:tcW w:w="2528" w:type="dxa"/>
-          </w:tcPr>
-          <w:p>
-            <w:pPr>
-              <w:pStyle w:val="Corpodetexto"/>
-              <w:ind w:left="0"/>
-              <w:rPr>
-                <w:rFonts w:ascii="Arial" w:hAnsi="Arial" w:cs="Arial"/>
-                <w:lang w:val="pt-BR"/>
-              </w:rPr>
-            </w:pPr>
-            <w:r>
-              <w:rPr>
-                <w:rFonts w:ascii="Arial" w:hAnsi="Arial" w:cs="Arial"/>
-                <w:lang w:val="pt-BR"/>
-              </w:rPr>
-              <w:t>Obrigatório</w:t>
+              <w:t>Exibe lista de avaliações já existentes para o prato, incluindo: quantidade de estrelas, comentário do cliente, nome e data da avaliação.</w:t>
             </w:r>
           </w:p>
         </w:tc>
@@ -1166,958 +995,7 @@
     </w:tbl>
     <w:p>
       <w:pPr>
-        <w:pStyle w:val="Corpodetexto"/>
-        <w:ind w:left="0"/>
-        <w:rPr>
-          <w:rFonts w:ascii="Arial" w:hAnsi="Arial" w:cs="Arial"/>
-          <w:lang w:val="pt-BR"/>
-        </w:rPr>
-      </w:pPr>
-    </w:p>
-    <w:p>
-      <w:pPr>
-        <w:pStyle w:val="Ttulo3"/>
-      </w:pPr>
-      <w:r>
-        <w:t>Comandos</w:t>
-      </w:r>
-    </w:p>
-    <w:tbl>
-      <w:tblPr>
-        <w:tblStyle w:val="Tabelacomgrade"/>
-        <w:tblW w:w="0" w:type="auto"/>
-        <w:tblLook w:val="04A0" w:firstRow="1" w:lastRow="0" w:firstColumn="1" w:lastColumn="0" w:noHBand="0" w:noVBand="1"/>
-      </w:tblPr>
-      <w:tblGrid>
-        <w:gridCol w:w="2514"/>
-        <w:gridCol w:w="7448"/>
-      </w:tblGrid>
-      <w:tr>
-        <w:tc>
-          <w:tcPr>
-            <w:tcW w:w="2528" w:type="dxa"/>
-          </w:tcPr>
-          <w:p>
-            <w:pPr>
-              <w:pStyle w:val="Corpodetexto"/>
-              <w:ind w:left="0"/>
-              <w:jc w:val="center"/>
-              <w:rPr>
-                <w:rFonts w:ascii="Arial" w:hAnsi="Arial" w:cs="Arial"/>
-                <w:i/>
-                <w:lang w:val="pt-BR"/>
-              </w:rPr>
-            </w:pPr>
-            <w:r>
-              <w:rPr>
-                <w:rFonts w:ascii="Arial" w:hAnsi="Arial" w:cs="Arial"/>
-                <w:i/>
-                <w:lang w:val="pt-BR"/>
-              </w:rPr>
-              <w:t>Nome</w:t>
-            </w:r>
-          </w:p>
-        </w:tc>
-        <w:tc>
-          <w:tcPr>
-            <w:tcW w:w="7503" w:type="dxa"/>
-          </w:tcPr>
-          <w:p>
-            <w:pPr>
-              <w:pStyle w:val="Corpodetexto"/>
-              <w:ind w:left="0"/>
-              <w:jc w:val="center"/>
-              <w:rPr>
-                <w:rFonts w:ascii="Arial" w:hAnsi="Arial" w:cs="Arial"/>
-                <w:i/>
-                <w:lang w:val="pt-BR"/>
-              </w:rPr>
-            </w:pPr>
-            <w:r>
-              <w:rPr>
-                <w:rFonts w:ascii="Arial" w:hAnsi="Arial" w:cs="Arial"/>
-                <w:i/>
-                <w:lang w:val="pt-BR"/>
-              </w:rPr>
-              <w:t>Ação</w:t>
-            </w:r>
-          </w:p>
-        </w:tc>
-      </w:tr>
-      <w:tr>
-        <w:tc>
-          <w:tcPr>
-            <w:tcW w:w="2528" w:type="dxa"/>
-          </w:tcPr>
-          <w:p>
-            <w:pPr>
-              <w:pStyle w:val="Corpodetexto"/>
-              <w:ind w:left="0"/>
-              <w:rPr>
-                <w:rFonts w:ascii="Arial" w:hAnsi="Arial" w:cs="Arial"/>
-                <w:lang w:val="pt-BR"/>
-              </w:rPr>
-            </w:pPr>
-            <w:r>
-              <w:rPr>
-                <w:rFonts w:ascii="Arial" w:hAnsi="Arial" w:cs="Arial"/>
-                <w:lang w:val="pt-BR"/>
-              </w:rPr>
-              <w:t>Ícone de Inclusão (+)</w:t>
-            </w:r>
-          </w:p>
-        </w:tc>
-        <w:tc>
-          <w:tcPr>
-            <w:tcW w:w="7503" w:type="dxa"/>
-          </w:tcPr>
-          <w:p>
-            <w:pPr>
-              <w:pStyle w:val="Corpodetexto"/>
-              <w:ind w:left="0"/>
-              <w:rPr>
-                <w:rFonts w:ascii="Arial" w:hAnsi="Arial" w:cs="Arial"/>
-                <w:lang w:val="pt-BR"/>
-              </w:rPr>
-            </w:pPr>
-            <w:r>
-              <w:rPr>
-                <w:rFonts w:ascii="Arial" w:hAnsi="Arial" w:cs="Arial"/>
-                <w:lang w:val="pt-BR"/>
-              </w:rPr>
-              <w:t>Aciona a Interface para inclusão de um novo item na categoria atual.</w:t>
-            </w:r>
-          </w:p>
-        </w:tc>
-      </w:tr>
-      <w:tr>
-        <w:tc>
-          <w:tcPr>
-            <w:tcW w:w="2528" w:type="dxa"/>
-          </w:tcPr>
-          <w:p>
-            <w:pPr>
-              <w:pStyle w:val="Corpodetexto"/>
-              <w:ind w:left="0"/>
-              <w:rPr>
-                <w:rFonts w:ascii="Arial" w:hAnsi="Arial" w:cs="Arial"/>
-                <w:lang w:val="pt-BR"/>
-              </w:rPr>
-            </w:pPr>
-            <w:r>
-              <w:rPr>
-                <w:rFonts w:ascii="Arial" w:hAnsi="Arial" w:cs="Arial"/>
-                <w:lang w:val="pt-BR"/>
-              </w:rPr>
-              <w:t>Ícone de edição</w:t>
-            </w:r>
-          </w:p>
-        </w:tc>
-        <w:tc>
-          <w:tcPr>
-            <w:tcW w:w="7503" w:type="dxa"/>
-          </w:tcPr>
-          <w:p>
-            <w:pPr>
-              <w:pStyle w:val="Corpodetexto"/>
-              <w:ind w:left="0"/>
-              <w:rPr>
-                <w:rFonts w:ascii="Arial" w:hAnsi="Arial" w:cs="Arial"/>
-                <w:lang w:val="pt-BR"/>
-              </w:rPr>
-            </w:pPr>
-            <w:r>
-              <w:rPr>
-                <w:rFonts w:ascii="Arial" w:hAnsi="Arial" w:cs="Arial"/>
-                <w:lang w:val="pt-BR"/>
-              </w:rPr>
-              <w:t xml:space="preserve">Aciona </w:t>
-            </w:r>
-            <w:proofErr w:type="gramStart"/>
-            <w:r>
-              <w:rPr>
-                <w:rFonts w:ascii="Arial" w:hAnsi="Arial" w:cs="Arial"/>
-                <w:lang w:val="pt-BR"/>
-              </w:rPr>
-              <w:t>interface  para</w:t>
-            </w:r>
-            <w:proofErr w:type="gramEnd"/>
-            <w:r>
-              <w:rPr>
-                <w:rFonts w:ascii="Arial" w:hAnsi="Arial" w:cs="Arial"/>
-                <w:lang w:val="pt-BR"/>
-              </w:rPr>
-              <w:t xml:space="preserve"> edição do item selecionado.</w:t>
-            </w:r>
-          </w:p>
-        </w:tc>
-      </w:tr>
-      <w:tr>
-        <w:tc>
-          <w:tcPr>
-            <w:tcW w:w="2528" w:type="dxa"/>
-          </w:tcPr>
-          <w:p>
-            <w:pPr>
-              <w:pStyle w:val="Corpodetexto"/>
-              <w:ind w:left="0"/>
-              <w:rPr>
-                <w:rFonts w:ascii="Arial" w:hAnsi="Arial" w:cs="Arial"/>
-                <w:lang w:val="pt-BR"/>
-              </w:rPr>
-            </w:pPr>
-            <w:r>
-              <w:rPr>
-                <w:rFonts w:ascii="Arial" w:hAnsi="Arial" w:cs="Arial"/>
-                <w:lang w:val="pt-BR"/>
-              </w:rPr>
-              <w:t>Ícone de exclusão</w:t>
-            </w:r>
-          </w:p>
-        </w:tc>
-        <w:tc>
-          <w:tcPr>
-            <w:tcW w:w="7503" w:type="dxa"/>
-          </w:tcPr>
-          <w:p>
-            <w:pPr>
-              <w:pStyle w:val="Corpodetexto"/>
-              <w:ind w:left="0"/>
-              <w:rPr>
-                <w:rFonts w:ascii="Arial" w:hAnsi="Arial" w:cs="Arial"/>
-                <w:lang w:val="pt-BR"/>
-              </w:rPr>
-            </w:pPr>
-            <w:r>
-              <w:rPr>
-                <w:rFonts w:ascii="Arial" w:hAnsi="Arial" w:cs="Arial"/>
-                <w:lang w:val="pt-BR"/>
-              </w:rPr>
-              <w:t>Aciona Interface para confirmação da exclusão do item selecionado.</w:t>
-            </w:r>
-          </w:p>
-        </w:tc>
-      </w:tr>
-    </w:tbl>
-    <w:p>
-      <w:pPr>
-        <w:pStyle w:val="Corpodetexto"/>
-        <w:ind w:left="0"/>
-        <w:rPr>
-          <w:rFonts w:ascii="Arial" w:hAnsi="Arial" w:cs="Arial"/>
-          <w:lang w:val="pt-BR"/>
-        </w:rPr>
-      </w:pPr>
-    </w:p>
-    <w:p>
-      <w:pPr>
-        <w:pStyle w:val="Ttulo2"/>
-        <w:tabs>
-          <w:tab w:val="clear" w:pos="6313"/>
-        </w:tabs>
-        <w:ind w:left="426"/>
-        <w:rPr>
-          <w:rFonts w:ascii="Arial" w:hAnsi="Arial" w:cs="Arial"/>
-        </w:rPr>
-      </w:pPr>
-      <w:r>
-        <w:rPr>
-          <w:rFonts w:ascii="Arial" w:hAnsi="Arial" w:cs="Arial"/>
-        </w:rPr>
-        <w:t xml:space="preserve">Interface I03 – </w:t>
-      </w:r>
-      <w:r>
-        <w:rPr>
-          <w:rFonts w:ascii="Arial" w:hAnsi="Arial" w:cs="Arial"/>
-        </w:rPr>
-        <w:t>Busca de produto para alteração</w:t>
-      </w:r>
-    </w:p>
-    <w:p>
-      <w:pPr>
-        <w:pStyle w:val="Ttulo3"/>
-      </w:pPr>
-      <w:r>
-        <w:t>Esboço da Interface</w:t>
-      </w:r>
-    </w:p>
-    <w:p>
-      <w:pPr>
-        <w:ind w:left="709"/>
-        <w:rPr>
-          <w:lang w:val="pt-BR"/>
-        </w:rPr>
-      </w:pPr>
-      <w:r>
-        <w:rPr>
-          <w:noProof/>
-          <w:snapToGrid/>
-          <w:lang w:val="pt-BR" w:eastAsia="pt-BR"/>
-        </w:rPr>
-        <w:drawing>
-          <wp:inline distT="0" distB="0" distL="0" distR="0" wp14:anchorId="2D83690F" wp14:editId="45AEA689">
-            <wp:extent cx="3575050" cy="900383"/>
-            <wp:effectExtent l="0" t="0" r="0" b="0"/>
-            <wp:docPr id="5" name="Imagem 5"/>
-            <wp:cNvGraphicFramePr>
-              <a:graphicFrameLocks xmlns:a="http://schemas.openxmlformats.org/drawingml/2006/main" noChangeAspect="1"/>
-            </wp:cNvGraphicFramePr>
-            <a:graphic xmlns:a="http://schemas.openxmlformats.org/drawingml/2006/main">
-              <a:graphicData uri="http://schemas.openxmlformats.org/drawingml/2006/picture">
-                <pic:pic xmlns:pic="http://schemas.openxmlformats.org/drawingml/2006/picture">
-                  <pic:nvPicPr>
-                    <pic:cNvPr id="1" name=""/>
-                    <pic:cNvPicPr/>
-                  </pic:nvPicPr>
-                  <pic:blipFill>
-                    <a:blip r:embed="rId10"/>
-                    <a:stretch>
-                      <a:fillRect/>
-                    </a:stretch>
-                  </pic:blipFill>
-                  <pic:spPr>
-                    <a:xfrm>
-                      <a:off x="0" y="0"/>
-                      <a:ext cx="3631600" cy="914625"/>
-                    </a:xfrm>
-                    <a:prstGeom prst="rect">
-                      <a:avLst/>
-                    </a:prstGeom>
-                  </pic:spPr>
-                </pic:pic>
-              </a:graphicData>
-            </a:graphic>
-          </wp:inline>
-        </w:drawing>
-      </w:r>
-    </w:p>
-    <w:p>
-      <w:pPr>
-        <w:pStyle w:val="Corpodetexto"/>
-        <w:ind w:left="0"/>
-        <w:rPr>
-          <w:rFonts w:ascii="Arial" w:hAnsi="Arial" w:cs="Arial"/>
-          <w:lang w:val="pt-BR"/>
-        </w:rPr>
-      </w:pPr>
-    </w:p>
-    <w:p>
-      <w:pPr>
-        <w:pStyle w:val="Ttulo3"/>
-      </w:pPr>
-      <w:r>
-        <w:t xml:space="preserve">Campos </w:t>
-      </w:r>
-    </w:p>
-    <w:tbl>
-      <w:tblPr>
-        <w:tblStyle w:val="Tabelacomgrade"/>
-        <w:tblW w:w="0" w:type="auto"/>
-        <w:tblLook w:val="04A0" w:firstRow="1" w:lastRow="0" w:firstColumn="1" w:lastColumn="0" w:noHBand="0" w:noVBand="1"/>
-      </w:tblPr>
-      <w:tblGrid>
-        <w:gridCol w:w="2484"/>
-        <w:gridCol w:w="2497"/>
-        <w:gridCol w:w="2484"/>
-        <w:gridCol w:w="2497"/>
-      </w:tblGrid>
-      <w:tr>
-        <w:tc>
-          <w:tcPr>
-            <w:tcW w:w="2528" w:type="dxa"/>
-          </w:tcPr>
-          <w:p>
-            <w:pPr>
-              <w:pStyle w:val="Corpodetexto"/>
-              <w:ind w:left="0"/>
-              <w:jc w:val="center"/>
-              <w:rPr>
-                <w:rFonts w:ascii="Arial" w:hAnsi="Arial" w:cs="Arial"/>
-                <w:i/>
-                <w:lang w:val="pt-BR"/>
-              </w:rPr>
-            </w:pPr>
-            <w:r>
-              <w:rPr>
-                <w:rFonts w:ascii="Arial" w:hAnsi="Arial" w:cs="Arial"/>
-                <w:i/>
-                <w:lang w:val="pt-BR"/>
-              </w:rPr>
-              <w:t>Nome</w:t>
-            </w:r>
-          </w:p>
-        </w:tc>
-        <w:tc>
-          <w:tcPr>
-            <w:tcW w:w="2528" w:type="dxa"/>
-          </w:tcPr>
-          <w:p>
-            <w:pPr>
-              <w:pStyle w:val="Corpodetexto"/>
-              <w:ind w:left="0"/>
-              <w:jc w:val="center"/>
-              <w:rPr>
-                <w:rFonts w:ascii="Arial" w:hAnsi="Arial" w:cs="Arial"/>
-                <w:i/>
-                <w:lang w:val="pt-BR"/>
-              </w:rPr>
-            </w:pPr>
-            <w:r>
-              <w:rPr>
-                <w:rFonts w:ascii="Arial" w:hAnsi="Arial" w:cs="Arial"/>
-                <w:i/>
-                <w:lang w:val="pt-BR"/>
-              </w:rPr>
-              <w:t>Tipo</w:t>
-            </w:r>
-          </w:p>
-        </w:tc>
-        <w:tc>
-          <w:tcPr>
-            <w:tcW w:w="2528" w:type="dxa"/>
-          </w:tcPr>
-          <w:p>
-            <w:pPr>
-              <w:pStyle w:val="Corpodetexto"/>
-              <w:ind w:left="0"/>
-              <w:jc w:val="center"/>
-              <w:rPr>
-                <w:rFonts w:ascii="Arial" w:hAnsi="Arial" w:cs="Arial"/>
-                <w:i/>
-                <w:lang w:val="pt-BR"/>
-              </w:rPr>
-            </w:pPr>
-            <w:r>
-              <w:rPr>
-                <w:rFonts w:ascii="Arial" w:hAnsi="Arial" w:cs="Arial"/>
-                <w:i/>
-                <w:lang w:val="pt-BR"/>
-              </w:rPr>
-              <w:t>Valores Válidos</w:t>
-            </w:r>
-          </w:p>
-        </w:tc>
-        <w:tc>
-          <w:tcPr>
-            <w:tcW w:w="2528" w:type="dxa"/>
-          </w:tcPr>
-          <w:p>
-            <w:pPr>
-              <w:pStyle w:val="Corpodetexto"/>
-              <w:ind w:left="0"/>
-              <w:jc w:val="center"/>
-              <w:rPr>
-                <w:rFonts w:ascii="Arial" w:hAnsi="Arial" w:cs="Arial"/>
-                <w:i/>
-                <w:lang w:val="pt-BR"/>
-              </w:rPr>
-            </w:pPr>
-            <w:r>
-              <w:rPr>
-                <w:rFonts w:ascii="Arial" w:hAnsi="Arial" w:cs="Arial"/>
-                <w:i/>
-                <w:lang w:val="pt-BR"/>
-              </w:rPr>
-              <w:t>Observações</w:t>
-            </w:r>
-          </w:p>
-        </w:tc>
-      </w:tr>
-      <w:tr>
-        <w:tc>
-          <w:tcPr>
-            <w:tcW w:w="2528" w:type="dxa"/>
-          </w:tcPr>
-          <w:p>
-            <w:pPr>
-              <w:pStyle w:val="Corpodetexto"/>
-              <w:ind w:left="0"/>
-              <w:rPr>
-                <w:rFonts w:ascii="Arial" w:hAnsi="Arial" w:cs="Arial"/>
-                <w:lang w:val="pt-BR"/>
-              </w:rPr>
-            </w:pPr>
-            <w:r>
-              <w:rPr>
-                <w:rFonts w:ascii="Arial" w:hAnsi="Arial" w:cs="Arial"/>
-                <w:lang w:val="pt-BR"/>
-              </w:rPr>
-              <w:lastRenderedPageBreak/>
-              <w:t>Nome do produto</w:t>
-            </w:r>
-          </w:p>
-        </w:tc>
-        <w:tc>
-          <w:tcPr>
-            <w:tcW w:w="2528" w:type="dxa"/>
-          </w:tcPr>
-          <w:p>
-            <w:pPr>
-              <w:pStyle w:val="Corpodetexto"/>
-              <w:ind w:left="0"/>
-              <w:rPr>
-                <w:rFonts w:ascii="Arial" w:hAnsi="Arial" w:cs="Arial"/>
-                <w:lang w:val="pt-BR"/>
-              </w:rPr>
-            </w:pPr>
-            <w:r>
-              <w:rPr>
-                <w:rFonts w:ascii="Arial" w:hAnsi="Arial" w:cs="Arial"/>
-                <w:lang w:val="pt-BR"/>
-              </w:rPr>
-              <w:t>Alfanumérico</w:t>
-            </w:r>
-          </w:p>
-        </w:tc>
-        <w:tc>
-          <w:tcPr>
-            <w:tcW w:w="2528" w:type="dxa"/>
-          </w:tcPr>
-          <w:p>
-            <w:pPr>
-              <w:pStyle w:val="Corpodetexto"/>
-              <w:ind w:left="0"/>
-              <w:rPr>
-                <w:rFonts w:ascii="Arial" w:hAnsi="Arial" w:cs="Arial"/>
-                <w:lang w:val="pt-BR"/>
-              </w:rPr>
-            </w:pPr>
-            <w:r>
-              <w:rPr>
-                <w:rFonts w:ascii="Arial" w:hAnsi="Arial" w:cs="Arial"/>
-                <w:lang w:val="pt-BR"/>
-              </w:rPr>
-              <w:t>Nome do produto</w:t>
-            </w:r>
-          </w:p>
-        </w:tc>
-        <w:tc>
-          <w:tcPr>
-            <w:tcW w:w="2528" w:type="dxa"/>
-          </w:tcPr>
-          <w:p>
-            <w:pPr>
-              <w:pStyle w:val="Corpodetexto"/>
-              <w:ind w:left="0"/>
-              <w:rPr>
-                <w:rFonts w:ascii="Arial" w:hAnsi="Arial" w:cs="Arial"/>
-                <w:lang w:val="pt-BR"/>
-              </w:rPr>
-            </w:pPr>
-            <w:r>
-              <w:rPr>
-                <w:rFonts w:ascii="Arial" w:hAnsi="Arial" w:cs="Arial"/>
-                <w:lang w:val="pt-BR"/>
-              </w:rPr>
-              <w:t>Opcional</w:t>
-            </w:r>
-          </w:p>
-        </w:tc>
-      </w:tr>
-      <w:tr>
-        <w:tc>
-          <w:tcPr>
-            <w:tcW w:w="2528" w:type="dxa"/>
-          </w:tcPr>
-          <w:p>
-            <w:pPr>
-              <w:pStyle w:val="Corpodetexto"/>
-              <w:ind w:left="0"/>
-              <w:rPr>
-                <w:rFonts w:ascii="Arial" w:hAnsi="Arial" w:cs="Arial"/>
-                <w:lang w:val="pt-BR"/>
-              </w:rPr>
-            </w:pPr>
-            <w:r>
-              <w:rPr>
-                <w:rFonts w:ascii="Arial" w:hAnsi="Arial" w:cs="Arial"/>
-                <w:lang w:val="pt-BR"/>
-              </w:rPr>
-              <w:t>Marca do produto</w:t>
-            </w:r>
-          </w:p>
-        </w:tc>
-        <w:tc>
-          <w:tcPr>
-            <w:tcW w:w="2528" w:type="dxa"/>
-          </w:tcPr>
-          <w:p>
-            <w:pPr>
-              <w:pStyle w:val="Corpodetexto"/>
-              <w:ind w:left="0"/>
-              <w:rPr>
-                <w:rFonts w:ascii="Arial" w:hAnsi="Arial" w:cs="Arial"/>
-                <w:lang w:val="pt-BR"/>
-              </w:rPr>
-            </w:pPr>
-            <w:r>
-              <w:rPr>
-                <w:rFonts w:ascii="Arial" w:hAnsi="Arial" w:cs="Arial"/>
-                <w:lang w:val="pt-BR"/>
-              </w:rPr>
-              <w:t>Alfanumérico</w:t>
-            </w:r>
-          </w:p>
-        </w:tc>
-        <w:tc>
-          <w:tcPr>
-            <w:tcW w:w="2528" w:type="dxa"/>
-          </w:tcPr>
-          <w:p>
-            <w:pPr>
-              <w:pStyle w:val="Corpodetexto"/>
-              <w:ind w:left="0"/>
-              <w:rPr>
-                <w:rFonts w:ascii="Arial" w:hAnsi="Arial" w:cs="Arial"/>
-                <w:lang w:val="pt-BR"/>
-              </w:rPr>
-            </w:pPr>
-            <w:r>
-              <w:rPr>
-                <w:rFonts w:ascii="Arial" w:hAnsi="Arial" w:cs="Arial"/>
-                <w:lang w:val="pt-BR"/>
-              </w:rPr>
-              <w:t>Marca do produto</w:t>
-            </w:r>
-          </w:p>
-        </w:tc>
-        <w:tc>
-          <w:tcPr>
-            <w:tcW w:w="2528" w:type="dxa"/>
-          </w:tcPr>
-          <w:p>
-            <w:pPr>
-              <w:pStyle w:val="Corpodetexto"/>
-              <w:ind w:left="0"/>
-              <w:rPr>
-                <w:rFonts w:ascii="Arial" w:hAnsi="Arial" w:cs="Arial"/>
-                <w:lang w:val="pt-BR"/>
-              </w:rPr>
-            </w:pPr>
-            <w:r>
-              <w:rPr>
-                <w:rFonts w:ascii="Arial" w:hAnsi="Arial" w:cs="Arial"/>
-                <w:lang w:val="pt-BR"/>
-              </w:rPr>
-              <w:t>Opcional</w:t>
-            </w:r>
-          </w:p>
-        </w:tc>
-      </w:tr>
-    </w:tbl>
-    <w:p>
-      <w:pPr>
-        <w:pStyle w:val="Corpodetexto"/>
-        <w:ind w:left="0"/>
-        <w:rPr>
-          <w:rFonts w:ascii="Arial" w:hAnsi="Arial" w:cs="Arial"/>
-          <w:lang w:val="pt-BR"/>
-        </w:rPr>
-      </w:pPr>
-    </w:p>
-    <w:p>
-      <w:pPr>
-        <w:pStyle w:val="Ttulo3"/>
-      </w:pPr>
-      <w:r>
-        <w:t>Comandos</w:t>
-      </w:r>
-    </w:p>
-    <w:tbl>
-      <w:tblPr>
-        <w:tblStyle w:val="Tabelacomgrade"/>
-        <w:tblW w:w="0" w:type="auto"/>
-        <w:tblLook w:val="04A0" w:firstRow="1" w:lastRow="0" w:firstColumn="1" w:lastColumn="0" w:noHBand="0" w:noVBand="1"/>
-      </w:tblPr>
-      <w:tblGrid>
-        <w:gridCol w:w="2515"/>
-        <w:gridCol w:w="7447"/>
-      </w:tblGrid>
-      <w:tr>
-        <w:tc>
-          <w:tcPr>
-            <w:tcW w:w="2528" w:type="dxa"/>
-          </w:tcPr>
-          <w:p>
-            <w:pPr>
-              <w:pStyle w:val="Corpodetexto"/>
-              <w:ind w:left="0"/>
-              <w:jc w:val="center"/>
-              <w:rPr>
-                <w:rFonts w:ascii="Arial" w:hAnsi="Arial" w:cs="Arial"/>
-                <w:i/>
-                <w:lang w:val="pt-BR"/>
-              </w:rPr>
-            </w:pPr>
-            <w:r>
-              <w:rPr>
-                <w:rFonts w:ascii="Arial" w:hAnsi="Arial" w:cs="Arial"/>
-                <w:i/>
-                <w:lang w:val="pt-BR"/>
-              </w:rPr>
-              <w:t>Nome</w:t>
-            </w:r>
-          </w:p>
-        </w:tc>
-        <w:tc>
-          <w:tcPr>
-            <w:tcW w:w="7503" w:type="dxa"/>
-          </w:tcPr>
-          <w:p>
-            <w:pPr>
-              <w:pStyle w:val="Corpodetexto"/>
-              <w:ind w:left="0"/>
-              <w:jc w:val="center"/>
-              <w:rPr>
-                <w:rFonts w:ascii="Arial" w:hAnsi="Arial" w:cs="Arial"/>
-                <w:i/>
-                <w:lang w:val="pt-BR"/>
-              </w:rPr>
-            </w:pPr>
-            <w:r>
-              <w:rPr>
-                <w:rFonts w:ascii="Arial" w:hAnsi="Arial" w:cs="Arial"/>
-                <w:i/>
-                <w:lang w:val="pt-BR"/>
-              </w:rPr>
-              <w:t>Ação</w:t>
-            </w:r>
-          </w:p>
-        </w:tc>
-      </w:tr>
-      <w:tr>
-        <w:tc>
-          <w:tcPr>
-            <w:tcW w:w="2528" w:type="dxa"/>
-          </w:tcPr>
-          <w:p>
-            <w:pPr>
-              <w:pStyle w:val="Corpodetexto"/>
-              <w:ind w:left="0"/>
-              <w:rPr>
-                <w:rFonts w:ascii="Arial" w:hAnsi="Arial" w:cs="Arial"/>
-                <w:lang w:val="pt-BR"/>
-              </w:rPr>
-            </w:pPr>
-            <w:r>
-              <w:rPr>
-                <w:rFonts w:ascii="Arial" w:hAnsi="Arial" w:cs="Arial"/>
-                <w:lang w:val="pt-BR"/>
-              </w:rPr>
-              <w:t>Busca</w:t>
-            </w:r>
-          </w:p>
-        </w:tc>
-        <w:tc>
-          <w:tcPr>
-            <w:tcW w:w="7503" w:type="dxa"/>
-          </w:tcPr>
-          <w:p>
-            <w:pPr>
-              <w:pStyle w:val="Corpodetexto"/>
-              <w:ind w:left="0"/>
-              <w:rPr>
-                <w:rFonts w:ascii="Arial" w:hAnsi="Arial" w:cs="Arial"/>
-                <w:lang w:val="pt-BR"/>
-              </w:rPr>
-            </w:pPr>
-            <w:r>
-              <w:rPr>
-                <w:rFonts w:ascii="Arial" w:hAnsi="Arial" w:cs="Arial"/>
-                <w:lang w:val="pt-BR"/>
-              </w:rPr>
-              <w:t>Busca o produto e exibe seus dados na interface I04</w:t>
-            </w:r>
-          </w:p>
-        </w:tc>
-      </w:tr>
-      <w:tr>
-        <w:tc>
-          <w:tcPr>
-            <w:tcW w:w="2528" w:type="dxa"/>
-          </w:tcPr>
-          <w:p>
-            <w:pPr>
-              <w:pStyle w:val="Corpodetexto"/>
-              <w:ind w:left="0"/>
-              <w:rPr>
-                <w:rFonts w:ascii="Arial" w:hAnsi="Arial" w:cs="Arial"/>
-                <w:lang w:val="pt-BR"/>
-              </w:rPr>
-            </w:pPr>
-            <w:r>
-              <w:rPr>
-                <w:rFonts w:ascii="Arial" w:hAnsi="Arial" w:cs="Arial"/>
-                <w:lang w:val="pt-BR"/>
-              </w:rPr>
-              <w:t>Cancelar</w:t>
-            </w:r>
-          </w:p>
-        </w:tc>
-        <w:tc>
-          <w:tcPr>
-            <w:tcW w:w="7503" w:type="dxa"/>
-          </w:tcPr>
-          <w:p>
-            <w:pPr>
-              <w:pStyle w:val="Corpodetexto"/>
-              <w:ind w:left="0"/>
-              <w:rPr>
-                <w:rFonts w:ascii="Arial" w:hAnsi="Arial" w:cs="Arial"/>
-                <w:lang w:val="pt-BR"/>
-              </w:rPr>
-            </w:pPr>
-            <w:r>
-              <w:rPr>
-                <w:rFonts w:ascii="Arial" w:hAnsi="Arial" w:cs="Arial"/>
-                <w:lang w:val="pt-BR"/>
-              </w:rPr>
-              <w:t>Cancela a operação e retorna para a Interface I01</w:t>
-            </w:r>
-          </w:p>
-        </w:tc>
-      </w:tr>
-    </w:tbl>
-    <w:p>
-      <w:pPr>
-        <w:pStyle w:val="Corpodetexto"/>
-        <w:ind w:left="0"/>
-        <w:rPr>
-          <w:rFonts w:ascii="Arial" w:hAnsi="Arial" w:cs="Arial"/>
-          <w:lang w:val="pt-BR"/>
-        </w:rPr>
-      </w:pPr>
-    </w:p>
-    <w:p>
-      <w:pPr>
-        <w:pStyle w:val="Ttulo2"/>
-        <w:numPr>
-          <w:ilvl w:val="1"/>
-          <w:numId w:val="21"/>
-        </w:numPr>
-        <w:tabs>
-          <w:tab w:val="clear" w:pos="6313"/>
-        </w:tabs>
-        <w:ind w:left="284"/>
-        <w:rPr>
-          <w:rFonts w:ascii="Arial" w:hAnsi="Arial" w:cs="Arial"/>
-        </w:rPr>
-      </w:pPr>
-      <w:r>
-        <w:rPr>
-          <w:rFonts w:ascii="Arial" w:hAnsi="Arial" w:cs="Arial"/>
-        </w:rPr>
-        <w:t>Interface I0</w:t>
-      </w:r>
-      <w:r>
-        <w:rPr>
-          <w:rFonts w:ascii="Arial" w:hAnsi="Arial" w:cs="Arial"/>
-        </w:rPr>
-        <w:t>4</w:t>
-      </w:r>
-      <w:r>
-        <w:rPr>
-          <w:rFonts w:ascii="Arial" w:hAnsi="Arial" w:cs="Arial"/>
-        </w:rPr>
-        <w:t xml:space="preserve"> – </w:t>
-      </w:r>
-      <w:r>
-        <w:rPr>
-          <w:rFonts w:ascii="Arial" w:hAnsi="Arial" w:cs="Arial"/>
-        </w:rPr>
-        <w:t>Resultado da busca de produtos</w:t>
-      </w:r>
-    </w:p>
-    <w:p>
-      <w:pPr>
-        <w:pStyle w:val="Ttulo3"/>
-      </w:pPr>
-      <w:r>
-        <w:t>Esboço da Interface</w:t>
-      </w:r>
-    </w:p>
-    <w:p>
-      <w:pPr>
-        <w:pStyle w:val="Corpodetexto"/>
-        <w:ind w:left="709"/>
-        <w:rPr>
-          <w:rFonts w:ascii="Arial" w:hAnsi="Arial" w:cs="Arial"/>
-          <w:lang w:val="pt-BR"/>
-        </w:rPr>
-      </w:pPr>
-      <w:r>
-        <w:rPr>
-          <w:noProof/>
-          <w:snapToGrid/>
-          <w:lang w:val="pt-BR" w:eastAsia="pt-BR"/>
-        </w:rPr>
-        <w:drawing>
-          <wp:inline distT="0" distB="0" distL="0" distR="0" wp14:anchorId="7F72A2B6" wp14:editId="174794A3">
-            <wp:extent cx="5716270" cy="1770714"/>
-            <wp:effectExtent l="0" t="0" r="0" b="0"/>
-            <wp:docPr id="3" name="Imagem 3"/>
-            <wp:cNvGraphicFramePr>
-              <a:graphicFrameLocks xmlns:a="http://schemas.openxmlformats.org/drawingml/2006/main" noChangeAspect="1"/>
-            </wp:cNvGraphicFramePr>
-            <a:graphic xmlns:a="http://schemas.openxmlformats.org/drawingml/2006/main">
-              <a:graphicData uri="http://schemas.openxmlformats.org/drawingml/2006/picture">
-                <pic:pic xmlns:pic="http://schemas.openxmlformats.org/drawingml/2006/picture">
-                  <pic:nvPicPr>
-                    <pic:cNvPr id="1" name=""/>
-                    <pic:cNvPicPr/>
-                  </pic:nvPicPr>
-                  <pic:blipFill>
-                    <a:blip r:embed="rId11"/>
-                    <a:stretch>
-                      <a:fillRect/>
-                    </a:stretch>
-                  </pic:blipFill>
-                  <pic:spPr>
-                    <a:xfrm>
-                      <a:off x="0" y="0"/>
-                      <a:ext cx="5741090" cy="1778402"/>
-                    </a:xfrm>
-                    <a:prstGeom prst="rect">
-                      <a:avLst/>
-                    </a:prstGeom>
-                  </pic:spPr>
-                </pic:pic>
-              </a:graphicData>
-            </a:graphic>
-          </wp:inline>
-        </w:drawing>
-      </w:r>
-    </w:p>
-    <w:p>
-      <w:pPr>
-        <w:pStyle w:val="Ttulo3"/>
-      </w:pPr>
-      <w:r>
-        <w:t>Campos</w:t>
-      </w:r>
-    </w:p>
-    <w:p>
-      <w:pPr>
-        <w:ind w:left="993"/>
-        <w:rPr>
-          <w:rFonts w:ascii="Arial" w:hAnsi="Arial" w:cs="Arial"/>
-          <w:lang w:val="pt-BR"/>
-        </w:rPr>
-      </w:pPr>
-      <w:r>
-        <w:rPr>
-          <w:rFonts w:ascii="Arial" w:hAnsi="Arial" w:cs="Arial"/>
-          <w:lang w:val="pt-BR"/>
-        </w:rPr>
-        <w:t>Os mesmos da Interface I08 – Listar Produtos</w:t>
-      </w:r>
-    </w:p>
-    <w:p>
-      <w:pPr>
-        <w:pStyle w:val="Corpodetexto"/>
-        <w:ind w:left="709"/>
-        <w:rPr>
-          <w:rFonts w:ascii="Arial" w:hAnsi="Arial" w:cs="Arial"/>
+        <w:rPr>
           <w:lang w:val="pt-BR"/>
         </w:rPr>
       </w:pPr>
@@ -2211,7 +1089,7 @@
                 <w:rFonts w:ascii="Arial" w:hAnsi="Arial" w:cs="Arial"/>
                 <w:lang w:val="pt-BR"/>
               </w:rPr>
-              <w:t>Código (link)</w:t>
+              <w:t>Voltar ao Menu</w:t>
             </w:r>
           </w:p>
         </w:tc>
@@ -2233,222 +1111,7 @@
                 <w:rFonts w:ascii="Arial" w:hAnsi="Arial" w:cs="Arial"/>
                 <w:lang w:val="pt-BR"/>
               </w:rPr>
-              <w:t>Busca o produto com o código correspondente e exibe seus dados na Interface I05.</w:t>
-            </w:r>
-          </w:p>
-        </w:tc>
-      </w:tr>
-    </w:tbl>
-    <w:p>
-      <w:pPr>
-        <w:pStyle w:val="Corpodetexto"/>
-        <w:ind w:left="709"/>
-        <w:rPr>
-          <w:rFonts w:ascii="Arial" w:hAnsi="Arial" w:cs="Arial"/>
-          <w:lang w:val="pt-BR"/>
-        </w:rPr>
-      </w:pPr>
-    </w:p>
-    <w:p>
-      <w:pPr>
-        <w:pStyle w:val="Corpodetexto"/>
-        <w:ind w:left="709"/>
-        <w:rPr>
-          <w:rFonts w:ascii="Arial" w:hAnsi="Arial" w:cs="Arial"/>
-          <w:lang w:val="pt-BR"/>
-        </w:rPr>
-      </w:pPr>
-    </w:p>
-    <w:p>
-      <w:pPr>
-        <w:pStyle w:val="Ttulo2"/>
-        <w:tabs>
-          <w:tab w:val="clear" w:pos="6313"/>
-        </w:tabs>
-        <w:ind w:left="426"/>
-        <w:rPr>
-          <w:rFonts w:ascii="Arial" w:hAnsi="Arial" w:cs="Arial"/>
-        </w:rPr>
-      </w:pPr>
-      <w:r>
-        <w:rPr>
-          <w:rFonts w:ascii="Arial" w:hAnsi="Arial" w:cs="Arial"/>
-        </w:rPr>
-        <w:lastRenderedPageBreak/>
-        <w:t>Interface I0</w:t>
-      </w:r>
-      <w:r>
-        <w:rPr>
-          <w:rFonts w:ascii="Arial" w:hAnsi="Arial" w:cs="Arial"/>
-        </w:rPr>
-        <w:t>5</w:t>
-      </w:r>
-      <w:r>
-        <w:rPr>
-          <w:rFonts w:ascii="Arial" w:hAnsi="Arial" w:cs="Arial"/>
-        </w:rPr>
-        <w:t xml:space="preserve"> – Alteração de produto</w:t>
-      </w:r>
-    </w:p>
-    <w:p>
-      <w:pPr>
-        <w:pStyle w:val="Ttulo3"/>
-      </w:pPr>
-      <w:r>
-        <w:t>Esboço da Interface</w:t>
-      </w:r>
-    </w:p>
-    <w:p>
-      <w:pPr>
-        <w:ind w:left="709"/>
-        <w:rPr>
-          <w:lang w:val="pt-BR"/>
-        </w:rPr>
-      </w:pPr>
-      <w:r>
-        <w:rPr>
-          <w:noProof/>
-          <w:snapToGrid/>
-          <w:lang w:val="pt-BR" w:eastAsia="pt-BR"/>
-        </w:rPr>
-        <w:drawing>
-          <wp:inline distT="0" distB="0" distL="0" distR="0" wp14:anchorId="3CCE1AC7" wp14:editId="6E2A79BA">
-            <wp:extent cx="4203700" cy="1642360"/>
-            <wp:effectExtent l="0" t="0" r="0" b="0"/>
-            <wp:docPr id="7" name="Imagem 7"/>
-            <wp:cNvGraphicFramePr>
-              <a:graphicFrameLocks xmlns:a="http://schemas.openxmlformats.org/drawingml/2006/main" noChangeAspect="1"/>
-            </wp:cNvGraphicFramePr>
-            <a:graphic xmlns:a="http://schemas.openxmlformats.org/drawingml/2006/main">
-              <a:graphicData uri="http://schemas.openxmlformats.org/drawingml/2006/picture">
-                <pic:pic xmlns:pic="http://schemas.openxmlformats.org/drawingml/2006/picture">
-                  <pic:nvPicPr>
-                    <pic:cNvPr id="1" name=""/>
-                    <pic:cNvPicPr/>
-                  </pic:nvPicPr>
-                  <pic:blipFill>
-                    <a:blip r:embed="rId12"/>
-                    <a:stretch>
-                      <a:fillRect/>
-                    </a:stretch>
-                  </pic:blipFill>
-                  <pic:spPr>
-                    <a:xfrm>
-                      <a:off x="0" y="0"/>
-                      <a:ext cx="4216154" cy="1647226"/>
-                    </a:xfrm>
-                    <a:prstGeom prst="rect">
-                      <a:avLst/>
-                    </a:prstGeom>
-                  </pic:spPr>
-                </pic:pic>
-              </a:graphicData>
-            </a:graphic>
-          </wp:inline>
-        </w:drawing>
-      </w:r>
-    </w:p>
-    <w:p>
-      <w:pPr>
-        <w:pStyle w:val="Corpodetexto"/>
-        <w:ind w:left="0"/>
-        <w:rPr>
-          <w:rFonts w:ascii="Arial" w:hAnsi="Arial" w:cs="Arial"/>
-          <w:lang w:val="pt-BR"/>
-        </w:rPr>
-      </w:pPr>
-    </w:p>
-    <w:p>
-      <w:pPr>
-        <w:pStyle w:val="Ttulo3"/>
-      </w:pPr>
-      <w:r>
-        <w:t xml:space="preserve">Campos </w:t>
-      </w:r>
-    </w:p>
-    <w:p>
-      <w:pPr>
-        <w:pStyle w:val="Corpodetexto"/>
-        <w:ind w:left="1440"/>
-        <w:rPr>
-          <w:rFonts w:ascii="Arial" w:hAnsi="Arial" w:cs="Arial"/>
-          <w:lang w:val="pt-BR"/>
-        </w:rPr>
-      </w:pPr>
-      <w:r>
-        <w:rPr>
-          <w:rFonts w:ascii="Arial" w:hAnsi="Arial" w:cs="Arial"/>
-          <w:lang w:val="pt-BR"/>
-        </w:rPr>
-        <w:t>Mesmos campos da interface de cadastramento – interface I02</w:t>
-      </w:r>
-    </w:p>
-    <w:p>
-      <w:pPr>
-        <w:pStyle w:val="Ttulo3"/>
-      </w:pPr>
-      <w:r>
-        <w:t>Comandos</w:t>
-      </w:r>
-    </w:p>
-    <w:tbl>
-      <w:tblPr>
-        <w:tblStyle w:val="Tabelacomgrade"/>
-        <w:tblW w:w="0" w:type="auto"/>
-        <w:tblLook w:val="04A0" w:firstRow="1" w:lastRow="0" w:firstColumn="1" w:lastColumn="0" w:noHBand="0" w:noVBand="1"/>
-      </w:tblPr>
-      <w:tblGrid>
-        <w:gridCol w:w="2514"/>
-        <w:gridCol w:w="7448"/>
-      </w:tblGrid>
-      <w:tr>
-        <w:tc>
-          <w:tcPr>
-            <w:tcW w:w="2528" w:type="dxa"/>
-          </w:tcPr>
-          <w:p>
-            <w:pPr>
-              <w:pStyle w:val="Corpodetexto"/>
-              <w:ind w:left="0"/>
-              <w:jc w:val="center"/>
-              <w:rPr>
-                <w:rFonts w:ascii="Arial" w:hAnsi="Arial" w:cs="Arial"/>
-                <w:i/>
-                <w:lang w:val="pt-BR"/>
-              </w:rPr>
-            </w:pPr>
-            <w:r>
-              <w:rPr>
-                <w:rFonts w:ascii="Arial" w:hAnsi="Arial" w:cs="Arial"/>
-                <w:i/>
-                <w:lang w:val="pt-BR"/>
-              </w:rPr>
-              <w:t>Nome</w:t>
-            </w:r>
-          </w:p>
-        </w:tc>
-        <w:tc>
-          <w:tcPr>
-            <w:tcW w:w="7503" w:type="dxa"/>
-          </w:tcPr>
-          <w:p>
-            <w:pPr>
-              <w:pStyle w:val="Corpodetexto"/>
-              <w:ind w:left="0"/>
-              <w:jc w:val="center"/>
-              <w:rPr>
-                <w:rFonts w:ascii="Arial" w:hAnsi="Arial" w:cs="Arial"/>
-                <w:i/>
-                <w:lang w:val="pt-BR"/>
-              </w:rPr>
-            </w:pPr>
-            <w:r>
-              <w:rPr>
-                <w:rFonts w:ascii="Arial" w:hAnsi="Arial" w:cs="Arial"/>
-                <w:i/>
-                <w:lang w:val="pt-BR"/>
-              </w:rPr>
-              <w:t>Ação</w:t>
+              <w:t>Retorna ao menu de pratos do restaurante – UC01</w:t>
             </w:r>
           </w:p>
         </w:tc>
@@ -2467,13 +1130,15 @@
                 <w:lang w:val="pt-BR"/>
               </w:rPr>
             </w:pPr>
+            <w:proofErr w:type="gramStart"/>
             <w:r>
               <w:rPr>
                 <w:rFonts w:ascii="Arial" w:hAnsi="Arial" w:cs="Arial"/>
                 <w:lang w:val="pt-BR"/>
               </w:rPr>
-              <w:t>Alterar</w:t>
+              <w:t>Quero Avaliar</w:t>
             </w:r>
+            <w:proofErr w:type="gramEnd"/>
           </w:p>
         </w:tc>
         <w:tc>
@@ -2494,53 +1159,7 @@
                 <w:rFonts w:ascii="Arial" w:hAnsi="Arial" w:cs="Arial"/>
                 <w:lang w:val="pt-BR"/>
               </w:rPr>
-              <w:t>Altera as informações do produto e exibe mensagem de sucesso da operação.</w:t>
-            </w:r>
-          </w:p>
-        </w:tc>
-      </w:tr>
-      <w:tr>
-        <w:tc>
-          <w:tcPr>
-            <w:tcW w:w="2528" w:type="dxa"/>
-          </w:tcPr>
-          <w:p>
-            <w:pPr>
-              <w:pStyle w:val="Corpodetexto"/>
-              <w:ind w:left="0"/>
-              <w:rPr>
-                <w:rFonts w:ascii="Arial" w:hAnsi="Arial" w:cs="Arial"/>
-                <w:lang w:val="pt-BR"/>
-              </w:rPr>
-            </w:pPr>
-            <w:r>
-              <w:rPr>
-                <w:rFonts w:ascii="Arial" w:hAnsi="Arial" w:cs="Arial"/>
-                <w:lang w:val="pt-BR"/>
-              </w:rPr>
-              <w:t>Cancelar</w:t>
-            </w:r>
-          </w:p>
-        </w:tc>
-        <w:tc>
-          <w:tcPr>
-            <w:tcW w:w="7503" w:type="dxa"/>
-          </w:tcPr>
-          <w:p>
-            <w:pPr>
-              <w:pStyle w:val="Corpodetexto"/>
-              <w:ind w:left="0"/>
-              <w:rPr>
-                <w:rFonts w:ascii="Arial" w:hAnsi="Arial" w:cs="Arial"/>
-                <w:lang w:val="pt-BR"/>
-              </w:rPr>
-            </w:pPr>
-            <w:r>
-              <w:rPr>
-                <w:rFonts w:ascii="Arial" w:hAnsi="Arial" w:cs="Arial"/>
-                <w:lang w:val="pt-BR"/>
-              </w:rPr>
-              <w:t>Cancela a operação e retorna para a Interface I01</w:t>
+              <w:t>Exibe formulário de avaliação conforme interface I02</w:t>
             </w:r>
           </w:p>
         </w:tc>
@@ -2571,19 +1190,26 @@
         <w:rPr>
           <w:rFonts w:ascii="Arial" w:hAnsi="Arial" w:cs="Arial"/>
         </w:rPr>
+        <w:lastRenderedPageBreak/>
         <w:t>Interface I0</w:t>
       </w:r>
       <w:r>
         <w:rPr>
           <w:rFonts w:ascii="Arial" w:hAnsi="Arial" w:cs="Arial"/>
         </w:rPr>
-        <w:t>6</w:t>
+        <w:t>3</w:t>
       </w:r>
       <w:r>
         <w:rPr>
           <w:rFonts w:ascii="Arial" w:hAnsi="Arial" w:cs="Arial"/>
         </w:rPr>
-        <w:t xml:space="preserve"> – Busca de produto para exclusão</w:t>
+        <w:t xml:space="preserve"> – </w:t>
+      </w:r>
+      <w:r>
+        <w:rPr>
+          <w:rFonts w:ascii="Arial" w:hAnsi="Arial" w:cs="Arial"/>
+        </w:rPr>
+        <w:t>Formulário de Avaliação de Item do Cardápio</w:t>
       </w:r>
     </w:p>
     <w:p>
@@ -2608,10 +1234,10 @@
           <w:lang w:val="pt-BR" w:eastAsia="pt-BR"/>
         </w:rPr>
         <w:drawing>
-          <wp:inline distT="0" distB="0" distL="0" distR="0" wp14:anchorId="08A3401E" wp14:editId="0A64D35F">
-            <wp:extent cx="4924008" cy="973777"/>
+          <wp:inline distT="0" distB="0" distL="0" distR="0" wp14:anchorId="0328FFD2" wp14:editId="3A78AB24">
+            <wp:extent cx="5069570" cy="3054350"/>
             <wp:effectExtent l="0" t="0" r="0" b="0"/>
-            <wp:docPr id="9" name="Imagem 9"/>
+            <wp:docPr id="4" name="Imagem 4"/>
             <wp:cNvGraphicFramePr>
               <a:graphicFrameLocks xmlns:a="http://schemas.openxmlformats.org/drawingml/2006/main" noChangeAspect="1"/>
             </wp:cNvGraphicFramePr>
@@ -2623,7 +1249,7 @@
                     <pic:cNvPicPr/>
                   </pic:nvPicPr>
                   <pic:blipFill>
-                    <a:blip r:embed="rId13"/>
+                    <a:blip r:embed="rId10"/>
                     <a:stretch>
                       <a:fillRect/>
                     </a:stretch>
@@ -2631,7 +1257,7 @@
                   <pic:spPr>
                     <a:xfrm>
                       <a:off x="0" y="0"/>
-                      <a:ext cx="5015325" cy="991836"/>
+                      <a:ext cx="5084558" cy="3063380"/>
                     </a:xfrm>
                     <a:prstGeom prst="rect">
                       <a:avLst/>
@@ -2646,45 +1272,10 @@
     </w:p>
     <w:p>
       <w:pPr>
-        <w:pStyle w:val="Corpodetexto"/>
-        <w:ind w:left="0"/>
-        <w:rPr>
-          <w:rFonts w:ascii="Arial" w:hAnsi="Arial" w:cs="Arial"/>
-          <w:lang w:val="pt-BR"/>
-        </w:rPr>
-      </w:pPr>
-    </w:p>
-    <w:p>
-      <w:pPr>
         <w:pStyle w:val="Ttulo3"/>
       </w:pPr>
       <w:r>
         <w:t xml:space="preserve">Campos </w:t>
-      </w:r>
-    </w:p>
-    <w:p>
-      <w:pPr>
-        <w:pStyle w:val="Corpodetexto"/>
-        <w:ind w:left="1440"/>
-        <w:rPr>
-          <w:rFonts w:ascii="Arial" w:hAnsi="Arial" w:cs="Arial"/>
-          <w:lang w:val="pt-BR"/>
-        </w:rPr>
-      </w:pPr>
-      <w:r>
-        <w:rPr>
-          <w:rFonts w:ascii="Arial" w:hAnsi="Arial" w:cs="Arial"/>
-          <w:lang w:val="pt-BR"/>
-        </w:rPr>
-        <w:t>Código do produto – obrigatório.</w:t>
-      </w:r>
-    </w:p>
-    <w:p>
-      <w:pPr>
-        <w:pStyle w:val="Ttulo3"/>
-      </w:pPr>
-      <w:r>
-        <w:t>Comandos</w:t>
       </w:r>
     </w:p>
     <w:tbl>
@@ -2694,590 +1285,10 @@
         <w:tblLook w:val="04A0" w:firstRow="1" w:lastRow="0" w:firstColumn="1" w:lastColumn="0" w:noHBand="0" w:noVBand="1"/>
       </w:tblPr>
       <w:tblGrid>
-        <w:gridCol w:w="2514"/>
-        <w:gridCol w:w="7448"/>
-      </w:tblGrid>
-      <w:tr>
-        <w:tc>
-          <w:tcPr>
-            <w:tcW w:w="2528" w:type="dxa"/>
-          </w:tcPr>
-          <w:p>
-            <w:pPr>
-              <w:pStyle w:val="Corpodetexto"/>
-              <w:ind w:left="0"/>
-              <w:jc w:val="center"/>
-              <w:rPr>
-                <w:rFonts w:ascii="Arial" w:hAnsi="Arial" w:cs="Arial"/>
-                <w:i/>
-                <w:lang w:val="pt-BR"/>
-              </w:rPr>
-            </w:pPr>
-            <w:r>
-              <w:rPr>
-                <w:rFonts w:ascii="Arial" w:hAnsi="Arial" w:cs="Arial"/>
-                <w:i/>
-                <w:lang w:val="pt-BR"/>
-              </w:rPr>
-              <w:t>Nome</w:t>
-            </w:r>
-          </w:p>
-        </w:tc>
-        <w:tc>
-          <w:tcPr>
-            <w:tcW w:w="7503" w:type="dxa"/>
-          </w:tcPr>
-          <w:p>
-            <w:pPr>
-              <w:pStyle w:val="Corpodetexto"/>
-              <w:ind w:left="0"/>
-              <w:jc w:val="center"/>
-              <w:rPr>
-                <w:rFonts w:ascii="Arial" w:hAnsi="Arial" w:cs="Arial"/>
-                <w:i/>
-                <w:lang w:val="pt-BR"/>
-              </w:rPr>
-            </w:pPr>
-            <w:r>
-              <w:rPr>
-                <w:rFonts w:ascii="Arial" w:hAnsi="Arial" w:cs="Arial"/>
-                <w:i/>
-                <w:lang w:val="pt-BR"/>
-              </w:rPr>
-              <w:t>Ação</w:t>
-            </w:r>
-          </w:p>
-        </w:tc>
-      </w:tr>
-      <w:tr>
-        <w:tc>
-          <w:tcPr>
-            <w:tcW w:w="2528" w:type="dxa"/>
-          </w:tcPr>
-          <w:p>
-            <w:pPr>
-              <w:pStyle w:val="Corpodetexto"/>
-              <w:ind w:left="0"/>
-              <w:rPr>
-                <w:rFonts w:ascii="Arial" w:hAnsi="Arial" w:cs="Arial"/>
-                <w:lang w:val="pt-BR"/>
-              </w:rPr>
-            </w:pPr>
-            <w:r>
-              <w:rPr>
-                <w:rFonts w:ascii="Arial" w:hAnsi="Arial" w:cs="Arial"/>
-                <w:lang w:val="pt-BR"/>
-              </w:rPr>
-              <w:t>Buscar</w:t>
-            </w:r>
-          </w:p>
-        </w:tc>
-        <w:tc>
-          <w:tcPr>
-            <w:tcW w:w="7503" w:type="dxa"/>
-          </w:tcPr>
-          <w:p>
-            <w:pPr>
-              <w:pStyle w:val="Corpodetexto"/>
-              <w:ind w:left="0"/>
-              <w:rPr>
-                <w:rFonts w:ascii="Arial" w:hAnsi="Arial" w:cs="Arial"/>
-                <w:lang w:val="pt-BR"/>
-              </w:rPr>
-            </w:pPr>
-            <w:r>
-              <w:rPr>
-                <w:rFonts w:ascii="Arial" w:hAnsi="Arial" w:cs="Arial"/>
-                <w:lang w:val="pt-BR"/>
-              </w:rPr>
-              <w:t>Busca as informações do produto e exibe na interface I06</w:t>
-            </w:r>
-          </w:p>
-        </w:tc>
-      </w:tr>
-      <w:tr>
-        <w:tc>
-          <w:tcPr>
-            <w:tcW w:w="2528" w:type="dxa"/>
-          </w:tcPr>
-          <w:p>
-            <w:pPr>
-              <w:pStyle w:val="Corpodetexto"/>
-              <w:ind w:left="0"/>
-              <w:rPr>
-                <w:rFonts w:ascii="Arial" w:hAnsi="Arial" w:cs="Arial"/>
-                <w:lang w:val="pt-BR"/>
-              </w:rPr>
-            </w:pPr>
-            <w:r>
-              <w:rPr>
-                <w:rFonts w:ascii="Arial" w:hAnsi="Arial" w:cs="Arial"/>
-                <w:lang w:val="pt-BR"/>
-              </w:rPr>
-              <w:t>Cancelar</w:t>
-            </w:r>
-          </w:p>
-        </w:tc>
-        <w:tc>
-          <w:tcPr>
-            <w:tcW w:w="7503" w:type="dxa"/>
-          </w:tcPr>
-          <w:p>
-            <w:pPr>
-              <w:pStyle w:val="Corpodetexto"/>
-              <w:ind w:left="0"/>
-              <w:rPr>
-                <w:rFonts w:ascii="Arial" w:hAnsi="Arial" w:cs="Arial"/>
-                <w:lang w:val="pt-BR"/>
-              </w:rPr>
-            </w:pPr>
-            <w:r>
-              <w:rPr>
-                <w:rFonts w:ascii="Arial" w:hAnsi="Arial" w:cs="Arial"/>
-                <w:lang w:val="pt-BR"/>
-              </w:rPr>
-              <w:t>Cancela a operação e retorna para a Interface I01</w:t>
-            </w:r>
-          </w:p>
-        </w:tc>
-      </w:tr>
-    </w:tbl>
-    <w:p>
-      <w:pPr>
-        <w:pStyle w:val="Corpodetexto"/>
-        <w:ind w:left="0"/>
-        <w:rPr>
-          <w:rFonts w:ascii="Arial" w:hAnsi="Arial" w:cs="Arial"/>
-          <w:lang w:val="pt-BR"/>
-        </w:rPr>
-      </w:pPr>
-    </w:p>
-    <w:p>
-      <w:pPr>
-        <w:pStyle w:val="Ttulo2"/>
-        <w:tabs>
-          <w:tab w:val="clear" w:pos="6313"/>
-        </w:tabs>
-        <w:ind w:left="426"/>
-        <w:rPr>
-          <w:rFonts w:ascii="Arial" w:hAnsi="Arial" w:cs="Arial"/>
-        </w:rPr>
-      </w:pPr>
-      <w:r>
-        <w:rPr>
-          <w:rFonts w:ascii="Arial" w:hAnsi="Arial" w:cs="Arial"/>
-        </w:rPr>
-        <w:lastRenderedPageBreak/>
-        <w:t>Interface I0</w:t>
-      </w:r>
-      <w:r>
-        <w:rPr>
-          <w:rFonts w:ascii="Arial" w:hAnsi="Arial" w:cs="Arial"/>
-        </w:rPr>
-        <w:t>7</w:t>
-      </w:r>
-      <w:r>
-        <w:rPr>
-          <w:rFonts w:ascii="Arial" w:hAnsi="Arial" w:cs="Arial"/>
-        </w:rPr>
-        <w:t xml:space="preserve"> – Exclusão de produto</w:t>
-      </w:r>
-    </w:p>
-    <w:p>
-      <w:pPr>
-        <w:pStyle w:val="Ttulo3"/>
-      </w:pPr>
-      <w:r>
-        <w:t>Esboço da Interface</w:t>
-      </w:r>
-    </w:p>
-    <w:p>
-      <w:pPr>
-        <w:ind w:left="709"/>
-        <w:rPr>
-          <w:lang w:val="pt-BR"/>
-        </w:rPr>
-      </w:pPr>
-      <w:r>
-        <w:rPr>
-          <w:noProof/>
-          <w:snapToGrid/>
-          <w:lang w:val="pt-BR" w:eastAsia="pt-BR"/>
-        </w:rPr>
-        <w:drawing>
-          <wp:inline distT="0" distB="0" distL="0" distR="0" wp14:anchorId="4A69FD55" wp14:editId="03F113D7">
-            <wp:extent cx="3467100" cy="1766995"/>
-            <wp:effectExtent l="0" t="0" r="0" b="0"/>
-            <wp:docPr id="12" name="Imagem 12"/>
-            <wp:cNvGraphicFramePr>
-              <a:graphicFrameLocks xmlns:a="http://schemas.openxmlformats.org/drawingml/2006/main" noChangeAspect="1"/>
-            </wp:cNvGraphicFramePr>
-            <a:graphic xmlns:a="http://schemas.openxmlformats.org/drawingml/2006/main">
-              <a:graphicData uri="http://schemas.openxmlformats.org/drawingml/2006/picture">
-                <pic:pic xmlns:pic="http://schemas.openxmlformats.org/drawingml/2006/picture">
-                  <pic:nvPicPr>
-                    <pic:cNvPr id="1" name=""/>
-                    <pic:cNvPicPr/>
-                  </pic:nvPicPr>
-                  <pic:blipFill>
-                    <a:blip r:embed="rId14"/>
-                    <a:stretch>
-                      <a:fillRect/>
-                    </a:stretch>
-                  </pic:blipFill>
-                  <pic:spPr>
-                    <a:xfrm>
-                      <a:off x="0" y="0"/>
-                      <a:ext cx="3483657" cy="1775433"/>
-                    </a:xfrm>
-                    <a:prstGeom prst="rect">
-                      <a:avLst/>
-                    </a:prstGeom>
-                  </pic:spPr>
-                </pic:pic>
-              </a:graphicData>
-            </a:graphic>
-          </wp:inline>
-        </w:drawing>
-      </w:r>
-    </w:p>
-    <w:p>
-      <w:pPr>
-        <w:pStyle w:val="Corpodetexto"/>
-        <w:ind w:left="0"/>
-        <w:rPr>
-          <w:rFonts w:ascii="Arial" w:hAnsi="Arial" w:cs="Arial"/>
-          <w:lang w:val="pt-BR"/>
-        </w:rPr>
-      </w:pPr>
-    </w:p>
-    <w:p>
-      <w:pPr>
-        <w:pStyle w:val="Ttulo3"/>
-      </w:pPr>
-      <w:r>
-        <w:t xml:space="preserve">Campos </w:t>
-      </w:r>
-    </w:p>
-    <w:p>
-      <w:pPr>
-        <w:pStyle w:val="Corpodetexto"/>
-        <w:ind w:left="1440"/>
-        <w:rPr>
-          <w:rFonts w:ascii="Arial" w:hAnsi="Arial" w:cs="Arial"/>
-          <w:lang w:val="pt-BR"/>
-        </w:rPr>
-      </w:pPr>
-      <w:r>
-        <w:rPr>
-          <w:rFonts w:ascii="Arial" w:hAnsi="Arial" w:cs="Arial"/>
-          <w:lang w:val="pt-BR"/>
-        </w:rPr>
-        <w:t>Mesmos campos da interface de cadastramento – interface I02</w:t>
-      </w:r>
-      <w:r>
-        <w:rPr>
-          <w:rFonts w:ascii="Arial" w:hAnsi="Arial" w:cs="Arial"/>
-          <w:lang w:val="pt-BR"/>
-        </w:rPr>
-        <w:t>, com a edição desabilitada.</w:t>
-      </w:r>
-    </w:p>
-    <w:p>
-      <w:pPr>
-        <w:pStyle w:val="Ttulo3"/>
-      </w:pPr>
-      <w:r>
-        <w:t>Comandos</w:t>
-      </w:r>
-    </w:p>
-    <w:tbl>
-      <w:tblPr>
-        <w:tblStyle w:val="Tabelacomgrade"/>
-        <w:tblW w:w="0" w:type="auto"/>
-        <w:tblLook w:val="04A0" w:firstRow="1" w:lastRow="0" w:firstColumn="1" w:lastColumn="0" w:noHBand="0" w:noVBand="1"/>
-      </w:tblPr>
-      <w:tblGrid>
-        <w:gridCol w:w="2515"/>
-        <w:gridCol w:w="7447"/>
-      </w:tblGrid>
-      <w:tr>
-        <w:tc>
-          <w:tcPr>
-            <w:tcW w:w="2528" w:type="dxa"/>
-          </w:tcPr>
-          <w:p>
-            <w:pPr>
-              <w:pStyle w:val="Corpodetexto"/>
-              <w:ind w:left="0"/>
-              <w:jc w:val="center"/>
-              <w:rPr>
-                <w:rFonts w:ascii="Arial" w:hAnsi="Arial" w:cs="Arial"/>
-                <w:i/>
-                <w:lang w:val="pt-BR"/>
-              </w:rPr>
-            </w:pPr>
-            <w:r>
-              <w:rPr>
-                <w:rFonts w:ascii="Arial" w:hAnsi="Arial" w:cs="Arial"/>
-                <w:i/>
-                <w:lang w:val="pt-BR"/>
-              </w:rPr>
-              <w:t>Nome</w:t>
-            </w:r>
-          </w:p>
-        </w:tc>
-        <w:tc>
-          <w:tcPr>
-            <w:tcW w:w="7503" w:type="dxa"/>
-          </w:tcPr>
-          <w:p>
-            <w:pPr>
-              <w:pStyle w:val="Corpodetexto"/>
-              <w:ind w:left="0"/>
-              <w:jc w:val="center"/>
-              <w:rPr>
-                <w:rFonts w:ascii="Arial" w:hAnsi="Arial" w:cs="Arial"/>
-                <w:i/>
-                <w:lang w:val="pt-BR"/>
-              </w:rPr>
-            </w:pPr>
-            <w:r>
-              <w:rPr>
-                <w:rFonts w:ascii="Arial" w:hAnsi="Arial" w:cs="Arial"/>
-                <w:i/>
-                <w:lang w:val="pt-BR"/>
-              </w:rPr>
-              <w:t>Ação</w:t>
-            </w:r>
-          </w:p>
-        </w:tc>
-      </w:tr>
-      <w:tr>
-        <w:tc>
-          <w:tcPr>
-            <w:tcW w:w="2528" w:type="dxa"/>
-          </w:tcPr>
-          <w:p>
-            <w:pPr>
-              <w:pStyle w:val="Corpodetexto"/>
-              <w:ind w:left="0"/>
-              <w:rPr>
-                <w:rFonts w:ascii="Arial" w:hAnsi="Arial" w:cs="Arial"/>
-                <w:lang w:val="pt-BR"/>
-              </w:rPr>
-            </w:pPr>
-            <w:r>
-              <w:rPr>
-                <w:rFonts w:ascii="Arial" w:hAnsi="Arial" w:cs="Arial"/>
-                <w:lang w:val="pt-BR"/>
-              </w:rPr>
-              <w:t>Confirma Exclusão</w:t>
-            </w:r>
-          </w:p>
-        </w:tc>
-        <w:tc>
-          <w:tcPr>
-            <w:tcW w:w="7503" w:type="dxa"/>
-          </w:tcPr>
-          <w:p>
-            <w:pPr>
-              <w:pStyle w:val="Corpodetexto"/>
-              <w:ind w:left="0"/>
-              <w:rPr>
-                <w:rFonts w:ascii="Arial" w:hAnsi="Arial" w:cs="Arial"/>
-                <w:lang w:val="pt-BR"/>
-              </w:rPr>
-            </w:pPr>
-            <w:r>
-              <w:rPr>
-                <w:rFonts w:ascii="Arial" w:hAnsi="Arial" w:cs="Arial"/>
-                <w:lang w:val="pt-BR"/>
-              </w:rPr>
-              <w:t xml:space="preserve">Exclui </w:t>
-            </w:r>
-            <w:r>
-              <w:rPr>
-                <w:rFonts w:ascii="Arial" w:hAnsi="Arial" w:cs="Arial"/>
-                <w:lang w:val="pt-BR"/>
-              </w:rPr>
-              <w:t>o produto e exibe mensagem de sucesso da operação.</w:t>
-            </w:r>
-          </w:p>
-        </w:tc>
-      </w:tr>
-      <w:tr>
-        <w:tc>
-          <w:tcPr>
-            <w:tcW w:w="2528" w:type="dxa"/>
-          </w:tcPr>
-          <w:p>
-            <w:pPr>
-              <w:pStyle w:val="Corpodetexto"/>
-              <w:ind w:left="0"/>
-              <w:rPr>
-                <w:rFonts w:ascii="Arial" w:hAnsi="Arial" w:cs="Arial"/>
-                <w:lang w:val="pt-BR"/>
-              </w:rPr>
-            </w:pPr>
-            <w:r>
-              <w:rPr>
-                <w:rFonts w:ascii="Arial" w:hAnsi="Arial" w:cs="Arial"/>
-                <w:lang w:val="pt-BR"/>
-              </w:rPr>
-              <w:t>Cancelar</w:t>
-            </w:r>
-          </w:p>
-        </w:tc>
-        <w:tc>
-          <w:tcPr>
-            <w:tcW w:w="7503" w:type="dxa"/>
-          </w:tcPr>
-          <w:p>
-            <w:pPr>
-              <w:pStyle w:val="Corpodetexto"/>
-              <w:ind w:left="0"/>
-              <w:rPr>
-                <w:rFonts w:ascii="Arial" w:hAnsi="Arial" w:cs="Arial"/>
-                <w:lang w:val="pt-BR"/>
-              </w:rPr>
-            </w:pPr>
-            <w:r>
-              <w:rPr>
-                <w:rFonts w:ascii="Arial" w:hAnsi="Arial" w:cs="Arial"/>
-                <w:lang w:val="pt-BR"/>
-              </w:rPr>
-              <w:t>Cancela a operação e retorna para a Interface I01</w:t>
-            </w:r>
-          </w:p>
-        </w:tc>
-      </w:tr>
-    </w:tbl>
-    <w:p>
-      <w:pPr>
-        <w:pStyle w:val="Corpodetexto"/>
-        <w:ind w:left="0"/>
-        <w:rPr>
-          <w:rFonts w:ascii="Arial" w:hAnsi="Arial" w:cs="Arial"/>
-          <w:lang w:val="pt-BR"/>
-        </w:rPr>
-      </w:pPr>
-    </w:p>
-    <w:p>
-      <w:pPr>
-        <w:pStyle w:val="Ttulo2"/>
-        <w:tabs>
-          <w:tab w:val="clear" w:pos="6313"/>
-        </w:tabs>
-        <w:ind w:left="426"/>
-        <w:rPr>
-          <w:rFonts w:ascii="Arial" w:hAnsi="Arial" w:cs="Arial"/>
-        </w:rPr>
-      </w:pPr>
-      <w:r>
-        <w:rPr>
-          <w:rFonts w:ascii="Arial" w:hAnsi="Arial" w:cs="Arial"/>
-        </w:rPr>
-        <w:t>Interface I0</w:t>
-      </w:r>
-      <w:r>
-        <w:rPr>
-          <w:rFonts w:ascii="Arial" w:hAnsi="Arial" w:cs="Arial"/>
-        </w:rPr>
-        <w:t>8</w:t>
-      </w:r>
-      <w:r>
-        <w:rPr>
-          <w:rFonts w:ascii="Arial" w:hAnsi="Arial" w:cs="Arial"/>
-        </w:rPr>
-        <w:t xml:space="preserve"> – </w:t>
-      </w:r>
-      <w:r>
-        <w:rPr>
-          <w:rFonts w:ascii="Arial" w:hAnsi="Arial" w:cs="Arial"/>
-        </w:rPr>
-        <w:t>Listar produtos</w:t>
-      </w:r>
-    </w:p>
-    <w:p>
-      <w:pPr>
-        <w:pStyle w:val="Ttulo3"/>
-      </w:pPr>
-      <w:r>
-        <w:t>Esboço da Interface</w:t>
-      </w:r>
-    </w:p>
-    <w:p>
-      <w:pPr>
-        <w:pStyle w:val="Corpodetexto"/>
-        <w:ind w:left="851"/>
-        <w:rPr>
-          <w:rFonts w:ascii="Arial" w:hAnsi="Arial" w:cs="Arial"/>
-          <w:lang w:val="pt-BR"/>
-        </w:rPr>
-      </w:pPr>
-      <w:r>
-        <w:rPr>
-          <w:noProof/>
-          <w:snapToGrid/>
-          <w:lang w:val="pt-BR" w:eastAsia="pt-BR"/>
-        </w:rPr>
-        <w:drawing>
-          <wp:inline distT="0" distB="0" distL="0" distR="0" wp14:anchorId="5791C4FC" wp14:editId="4B46A0CD">
-            <wp:extent cx="5746699" cy="1585356"/>
-            <wp:effectExtent l="0" t="0" r="0" b="0"/>
-            <wp:docPr id="2" name="Imagem 2"/>
-            <wp:cNvGraphicFramePr>
-              <a:graphicFrameLocks xmlns:a="http://schemas.openxmlformats.org/drawingml/2006/main" noChangeAspect="1"/>
-            </wp:cNvGraphicFramePr>
-            <a:graphic xmlns:a="http://schemas.openxmlformats.org/drawingml/2006/main">
-              <a:graphicData uri="http://schemas.openxmlformats.org/drawingml/2006/picture">
-                <pic:pic xmlns:pic="http://schemas.openxmlformats.org/drawingml/2006/picture">
-                  <pic:nvPicPr>
-                    <pic:cNvPr id="1" name=""/>
-                    <pic:cNvPicPr/>
-                  </pic:nvPicPr>
-                  <pic:blipFill>
-                    <a:blip r:embed="rId15"/>
-                    <a:stretch>
-                      <a:fillRect/>
-                    </a:stretch>
-                  </pic:blipFill>
-                  <pic:spPr>
-                    <a:xfrm>
-                      <a:off x="0" y="0"/>
-                      <a:ext cx="5803094" cy="1600914"/>
-                    </a:xfrm>
-                    <a:prstGeom prst="rect">
-                      <a:avLst/>
-                    </a:prstGeom>
-                  </pic:spPr>
-                </pic:pic>
-              </a:graphicData>
-            </a:graphic>
-          </wp:inline>
-        </w:drawing>
-      </w:r>
-    </w:p>
-    <w:p>
-      <w:pPr>
-        <w:pStyle w:val="Ttulo3"/>
-      </w:pPr>
-      <w:r>
-        <w:t>Campos</w:t>
-      </w:r>
-    </w:p>
-    <w:tbl>
-      <w:tblPr>
-        <w:tblStyle w:val="Tabelacomgrade"/>
-        <w:tblW w:w="0" w:type="auto"/>
-        <w:tblLook w:val="04A0" w:firstRow="1" w:lastRow="0" w:firstColumn="1" w:lastColumn="0" w:noHBand="0" w:noVBand="1"/>
-      </w:tblPr>
-      <w:tblGrid>
-        <w:gridCol w:w="2485"/>
-        <w:gridCol w:w="2496"/>
-        <w:gridCol w:w="2485"/>
-        <w:gridCol w:w="2496"/>
+        <w:gridCol w:w="2492"/>
+        <w:gridCol w:w="2495"/>
+        <w:gridCol w:w="2480"/>
+        <w:gridCol w:w="2495"/>
       </w:tblGrid>
       <w:tr>
         <w:tc>
@@ -3400,7 +1411,7 @@
                 <w:rFonts w:ascii="Arial" w:hAnsi="Arial" w:cs="Arial"/>
                 <w:lang w:val="pt-BR"/>
               </w:rPr>
-              <w:t>Código</w:t>
+              <w:t>Seu Nome</w:t>
             </w:r>
           </w:p>
         </w:tc>
@@ -3422,7 +1433,7 @@
                 <w:rFonts w:ascii="Arial" w:hAnsi="Arial" w:cs="Arial"/>
                 <w:lang w:val="pt-BR"/>
               </w:rPr>
-              <w:t>Numérico</w:t>
+              <w:t>Alfanumérico</w:t>
             </w:r>
           </w:p>
         </w:tc>
@@ -3444,7 +1455,7 @@
                 <w:rFonts w:ascii="Arial" w:hAnsi="Arial" w:cs="Arial"/>
                 <w:lang w:val="pt-BR"/>
               </w:rPr>
-              <w:t>Código do produto</w:t>
+              <w:t>Nome do cliente</w:t>
             </w:r>
           </w:p>
         </w:tc>
@@ -3466,7 +1477,7 @@
                 <w:rFonts w:ascii="Arial" w:hAnsi="Arial" w:cs="Arial"/>
                 <w:lang w:val="pt-BR"/>
               </w:rPr>
-              <w:t>Já preenchido</w:t>
+              <w:t>Obrigatório.</w:t>
             </w:r>
           </w:p>
         </w:tc>
@@ -3490,7 +1501,7 @@
                 <w:rFonts w:ascii="Arial" w:hAnsi="Arial" w:cs="Arial"/>
                 <w:lang w:val="pt-BR"/>
               </w:rPr>
-              <w:t>Nome</w:t>
+              <w:t>Número de estrelas</w:t>
             </w:r>
           </w:p>
         </w:tc>
@@ -3512,7 +1523,7 @@
                 <w:rFonts w:ascii="Arial" w:hAnsi="Arial" w:cs="Arial"/>
                 <w:lang w:val="pt-BR"/>
               </w:rPr>
-              <w:t xml:space="preserve">Alfanumérico </w:t>
+              <w:t xml:space="preserve">Numérico. </w:t>
             </w:r>
           </w:p>
         </w:tc>
@@ -3534,7 +1545,7 @@
                 <w:rFonts w:ascii="Arial" w:hAnsi="Arial" w:cs="Arial"/>
                 <w:lang w:val="pt-BR"/>
               </w:rPr>
-              <w:t>Nome do produto</w:t>
+              <w:t>1 a 5</w:t>
             </w:r>
           </w:p>
         </w:tc>
@@ -3556,7 +1567,28 @@
                 <w:rFonts w:ascii="Arial" w:hAnsi="Arial" w:cs="Arial"/>
                 <w:lang w:val="pt-BR"/>
               </w:rPr>
-              <w:t>Já preenchido</w:t>
+              <w:t>Obrigatório</w:t>
+            </w:r>
+            <w:r>
+              <w:rPr>
+                <w:rFonts w:ascii="Arial" w:hAnsi="Arial" w:cs="Arial"/>
+                <w:lang w:val="pt-BR"/>
+              </w:rPr>
+              <w:t xml:space="preserve">. </w:t>
+            </w:r>
+            <w:r>
+              <w:rPr>
+                <w:rFonts w:ascii="Arial" w:hAnsi="Arial" w:cs="Arial"/>
+                <w:lang w:val="pt-BR"/>
+              </w:rPr>
+              <w:t>Somente um pode ser marcado</w:t>
+            </w:r>
+            <w:r>
+              <w:rPr>
+                <w:rFonts w:ascii="Arial" w:hAnsi="Arial" w:cs="Arial"/>
+                <w:lang w:val="pt-BR"/>
+              </w:rPr>
+              <w:t>.</w:t>
             </w:r>
           </w:p>
         </w:tc>
@@ -3580,7 +1612,7 @@
                 <w:rFonts w:ascii="Arial" w:hAnsi="Arial" w:cs="Arial"/>
                 <w:lang w:val="pt-BR"/>
               </w:rPr>
-              <w:t>Marca</w:t>
+              <w:t>Seus comentários</w:t>
             </w:r>
           </w:p>
         </w:tc>
@@ -3624,7 +1656,7 @@
                 <w:rFonts w:ascii="Arial" w:hAnsi="Arial" w:cs="Arial"/>
                 <w:lang w:val="pt-BR"/>
               </w:rPr>
-              <w:t>Marca do produto</w:t>
+              <w:t>Texto de até 10 linhas.</w:t>
             </w:r>
           </w:p>
         </w:tc>
@@ -3646,7 +1678,95 @@
                 <w:rFonts w:ascii="Arial" w:hAnsi="Arial" w:cs="Arial"/>
                 <w:lang w:val="pt-BR"/>
               </w:rPr>
-              <w:t>Já preenchido</w:t>
+              <w:t>Obrigatório</w:t>
+            </w:r>
+            <w:r>
+              <w:rPr>
+                <w:rFonts w:ascii="Arial" w:hAnsi="Arial" w:cs="Arial"/>
+                <w:lang w:val="pt-BR"/>
+              </w:rPr>
+              <w:t>.</w:t>
+            </w:r>
+          </w:p>
+        </w:tc>
+      </w:tr>
+    </w:tbl>
+    <w:p>
+      <w:pPr>
+        <w:pStyle w:val="Corpodetexto"/>
+        <w:ind w:left="0"/>
+        <w:rPr>
+          <w:rFonts w:ascii="Arial" w:hAnsi="Arial" w:cs="Arial"/>
+          <w:lang w:val="pt-BR"/>
+        </w:rPr>
+      </w:pPr>
+    </w:p>
+    <w:p>
+      <w:pPr>
+        <w:pStyle w:val="Ttulo3"/>
+      </w:pPr>
+      <w:r>
+        <w:t>Comandos</w:t>
+      </w:r>
+    </w:p>
+    <w:tbl>
+      <w:tblPr>
+        <w:tblStyle w:val="Tabelacomgrade"/>
+        <w:tblW w:w="0" w:type="auto"/>
+        <w:tblLook w:val="04A0" w:firstRow="1" w:lastRow="0" w:firstColumn="1" w:lastColumn="0" w:noHBand="0" w:noVBand="1"/>
+      </w:tblPr>
+      <w:tblGrid>
+        <w:gridCol w:w="2515"/>
+        <w:gridCol w:w="7447"/>
+      </w:tblGrid>
+      <w:tr>
+        <w:tc>
+          <w:tcPr>
+            <w:tcW w:w="2515" w:type="dxa"/>
+          </w:tcPr>
+          <w:p>
+            <w:pPr>
+              <w:pStyle w:val="Corpodetexto"/>
+              <w:ind w:left="0"/>
+              <w:jc w:val="center"/>
+              <w:rPr>
+                <w:rFonts w:ascii="Arial" w:hAnsi="Arial" w:cs="Arial"/>
+                <w:i/>
+                <w:lang w:val="pt-BR"/>
+              </w:rPr>
+            </w:pPr>
+            <w:r>
+              <w:rPr>
+                <w:rFonts w:ascii="Arial" w:hAnsi="Arial" w:cs="Arial"/>
+                <w:i/>
+                <w:lang w:val="pt-BR"/>
+              </w:rPr>
+              <w:t>Nome</w:t>
+            </w:r>
+          </w:p>
+        </w:tc>
+        <w:tc>
+          <w:tcPr>
+            <w:tcW w:w="7447" w:type="dxa"/>
+          </w:tcPr>
+          <w:p>
+            <w:pPr>
+              <w:pStyle w:val="Corpodetexto"/>
+              <w:ind w:left="0"/>
+              <w:jc w:val="center"/>
+              <w:rPr>
+                <w:rFonts w:ascii="Arial" w:hAnsi="Arial" w:cs="Arial"/>
+                <w:i/>
+                <w:lang w:val="pt-BR"/>
+              </w:rPr>
+            </w:pPr>
+            <w:r>
+              <w:rPr>
+                <w:rFonts w:ascii="Arial" w:hAnsi="Arial" w:cs="Arial"/>
+                <w:i/>
+                <w:lang w:val="pt-BR"/>
+              </w:rPr>
+              <w:t>Ação</w:t>
             </w:r>
           </w:p>
         </w:tc>
@@ -3654,7 +1774,7 @@
       <w:tr>
         <w:tc>
           <w:tcPr>
-            <w:tcW w:w="2528" w:type="dxa"/>
+            <w:tcW w:w="2515" w:type="dxa"/>
           </w:tcPr>
           <w:p>
             <w:pPr>
@@ -3670,13 +1790,13 @@
                 <w:rFonts w:ascii="Arial" w:hAnsi="Arial" w:cs="Arial"/>
                 <w:lang w:val="pt-BR"/>
               </w:rPr>
-              <w:t>Unidade</w:t>
+              <w:t>Submeter Avaliação</w:t>
             </w:r>
           </w:p>
         </w:tc>
         <w:tc>
           <w:tcPr>
-            <w:tcW w:w="2528" w:type="dxa"/>
+            <w:tcW w:w="7447" w:type="dxa"/>
           </w:tcPr>
           <w:p>
             <w:pPr>
@@ -3692,142 +1812,7 @@
                 <w:rFonts w:ascii="Arial" w:hAnsi="Arial" w:cs="Arial"/>
                 <w:lang w:val="pt-BR"/>
               </w:rPr>
-              <w:t>Alfanumérico</w:t>
-            </w:r>
-          </w:p>
-        </w:tc>
-        <w:tc>
-          <w:tcPr>
-            <w:tcW w:w="2528" w:type="dxa"/>
-          </w:tcPr>
-          <w:p>
-            <w:pPr>
-              <w:pStyle w:val="Corpodetexto"/>
-              <w:ind w:left="0"/>
-              <w:rPr>
-                <w:rFonts w:ascii="Arial" w:hAnsi="Arial" w:cs="Arial"/>
-                <w:lang w:val="pt-BR"/>
-              </w:rPr>
-            </w:pPr>
-            <w:r>
-              <w:rPr>
-                <w:rFonts w:ascii="Arial" w:hAnsi="Arial" w:cs="Arial"/>
-                <w:lang w:val="pt-BR"/>
-              </w:rPr>
-              <w:t>Unidade de medida do produto</w:t>
-            </w:r>
-          </w:p>
-        </w:tc>
-        <w:tc>
-          <w:tcPr>
-            <w:tcW w:w="2528" w:type="dxa"/>
-          </w:tcPr>
-          <w:p>
-            <w:pPr>
-              <w:pStyle w:val="Corpodetexto"/>
-              <w:ind w:left="0"/>
-              <w:rPr>
-                <w:rFonts w:ascii="Arial" w:hAnsi="Arial" w:cs="Arial"/>
-                <w:lang w:val="pt-BR"/>
-              </w:rPr>
-            </w:pPr>
-            <w:r>
-              <w:rPr>
-                <w:rFonts w:ascii="Arial" w:hAnsi="Arial" w:cs="Arial"/>
-                <w:lang w:val="pt-BR"/>
-              </w:rPr>
-              <w:t>Já preenchido</w:t>
-            </w:r>
-          </w:p>
-        </w:tc>
-      </w:tr>
-      <w:tr>
-        <w:tc>
-          <w:tcPr>
-            <w:tcW w:w="2528" w:type="dxa"/>
-          </w:tcPr>
-          <w:p>
-            <w:pPr>
-              <w:pStyle w:val="Corpodetexto"/>
-              <w:ind w:left="0"/>
-              <w:rPr>
-                <w:rFonts w:ascii="Arial" w:hAnsi="Arial" w:cs="Arial"/>
-                <w:lang w:val="pt-BR"/>
-              </w:rPr>
-            </w:pPr>
-            <w:r>
-              <w:rPr>
-                <w:rFonts w:ascii="Arial" w:hAnsi="Arial" w:cs="Arial"/>
-                <w:lang w:val="pt-BR"/>
-              </w:rPr>
-              <w:lastRenderedPageBreak/>
-              <w:t>Cesta padrão?</w:t>
-            </w:r>
-          </w:p>
-        </w:tc>
-        <w:tc>
-          <w:tcPr>
-            <w:tcW w:w="2528" w:type="dxa"/>
-          </w:tcPr>
-          <w:p>
-            <w:pPr>
-              <w:pStyle w:val="Corpodetexto"/>
-              <w:ind w:left="0"/>
-              <w:rPr>
-                <w:rFonts w:ascii="Arial" w:hAnsi="Arial" w:cs="Arial"/>
-                <w:lang w:val="pt-BR"/>
-              </w:rPr>
-            </w:pPr>
-            <w:r>
-              <w:rPr>
-                <w:rFonts w:ascii="Arial" w:hAnsi="Arial" w:cs="Arial"/>
-                <w:lang w:val="pt-BR"/>
-              </w:rPr>
-              <w:t>Sim ou Não</w:t>
-            </w:r>
-          </w:p>
-        </w:tc>
-        <w:tc>
-          <w:tcPr>
-            <w:tcW w:w="2528" w:type="dxa"/>
-          </w:tcPr>
-          <w:p>
-            <w:pPr>
-              <w:pStyle w:val="Corpodetexto"/>
-              <w:ind w:left="0"/>
-              <w:rPr>
-                <w:rFonts w:ascii="Arial" w:hAnsi="Arial" w:cs="Arial"/>
-                <w:lang w:val="pt-BR"/>
-              </w:rPr>
-            </w:pPr>
-            <w:r>
-              <w:rPr>
-                <w:rFonts w:ascii="Arial" w:hAnsi="Arial" w:cs="Arial"/>
-                <w:lang w:val="pt-BR"/>
-              </w:rPr>
-              <w:t>Indica se o produto pertence ou não à cesta padrão</w:t>
-            </w:r>
-          </w:p>
-        </w:tc>
-        <w:tc>
-          <w:tcPr>
-            <w:tcW w:w="2528" w:type="dxa"/>
-          </w:tcPr>
-          <w:p>
-            <w:pPr>
-              <w:pStyle w:val="Corpodetexto"/>
-              <w:ind w:left="0"/>
-              <w:rPr>
-                <w:rFonts w:ascii="Arial" w:hAnsi="Arial" w:cs="Arial"/>
-                <w:lang w:val="pt-BR"/>
-              </w:rPr>
-            </w:pPr>
-            <w:r>
-              <w:rPr>
-                <w:rFonts w:ascii="Arial" w:hAnsi="Arial" w:cs="Arial"/>
-                <w:lang w:val="pt-BR"/>
-              </w:rPr>
-              <w:t>Já preenchido.</w:t>
+              <w:t>Registra o comentário do cliente e o inclui ao final dos comentários exibidos na interface I02.</w:t>
             </w:r>
           </w:p>
         </w:tc>
@@ -3852,7 +1837,7 @@
           <w:szCs w:val="24"/>
         </w:rPr>
       </w:pPr>
-      <w:bookmarkStart w:id="18" w:name="_Toc350264739"/>
+      <w:bookmarkStart w:id="19" w:name="_Toc350264739"/>
       <w:r>
         <w:rPr>
           <w:rFonts w:cs="Arial"/>
@@ -3860,7 +1845,7 @@
         </w:rPr>
         <w:t>Regras de Negócio Específicas</w:t>
       </w:r>
-      <w:bookmarkEnd w:id="18"/>
+      <w:bookmarkEnd w:id="19"/>
     </w:p>
     <w:p>
       <w:pPr>
@@ -3870,31 +1855,31 @@
           <w:lang w:val="pt-BR"/>
         </w:rPr>
       </w:pPr>
-      <w:bookmarkStart w:id="19" w:name="_RN01_–_Geração"/>
-      <w:bookmarkEnd w:id="19"/>
+      <w:bookmarkStart w:id="20" w:name="_RN01_–_Geração"/>
+      <w:bookmarkEnd w:id="20"/>
       <w:r>
         <w:rPr>
           <w:rFonts w:ascii="Arial" w:hAnsi="Arial" w:cs="Arial"/>
           <w:lang w:val="pt-BR"/>
         </w:rPr>
-        <w:t>A opção de Avaliar Prato estará disponível somente para itens comestíveis do menu (Entradas, Pratos Principais e Sobremesas)</w:t>
-      </w:r>
-      <w:bookmarkStart w:id="20" w:name="_GoBack"/>
-      <w:bookmarkEnd w:id="20"/>
+        <w:t>A opção de Avaliar Prato estará disponível somente para itens comestíveis do menu (Entradas, Pratos Principais e Sobremesas). Bebidas não serão objeto de comentário e nota</w:t>
+      </w:r>
       <w:r>
         <w:rPr>
           <w:rFonts w:ascii="Arial" w:hAnsi="Arial" w:cs="Arial"/>
           <w:lang w:val="pt-BR"/>
         </w:rPr>
-        <w:t>. Bebidas não serão objeto de comentário e nota</w:t>
-      </w:r>
-      <w:r>
+        <w:t>.</w:t>
+      </w:r>
+    </w:p>
+    <w:p>
+      <w:pPr>
+        <w:pStyle w:val="Corpodetexto"/>
         <w:rPr>
           <w:rFonts w:ascii="Arial" w:hAnsi="Arial" w:cs="Arial"/>
           <w:lang w:val="pt-BR"/>
         </w:rPr>
-        <w:t>.</w:t>
-      </w:r>
+      </w:pPr>
     </w:p>
     <w:p>
       <w:pPr>
@@ -3905,18 +1890,9 @@
         </w:rPr>
       </w:pPr>
     </w:p>
-    <w:p>
-      <w:pPr>
-        <w:pStyle w:val="Corpodetexto"/>
-        <w:rPr>
-          <w:rFonts w:ascii="Arial" w:hAnsi="Arial" w:cs="Arial"/>
-          <w:lang w:val="pt-BR"/>
-        </w:rPr>
-      </w:pPr>
-    </w:p>
     <w:sectPr>
-      <w:headerReference w:type="default" r:id="rId16"/>
-      <w:footerReference w:type="default" r:id="rId17"/>
+      <w:headerReference w:type="default" r:id="rId11"/>
+      <w:footerReference w:type="default" r:id="rId12"/>
       <w:endnotePr>
         <w:numFmt w:val="decimal"/>
       </w:endnotePr>
@@ -4111,7 +2087,7 @@
               <w:noProof/>
               <w:lang w:val="pt-BR"/>
             </w:rPr>
-            <w:t>1</w:t>
+            <w:t>4</w:t>
           </w:r>
           <w:r>
             <w:rPr>
@@ -4921,6 +2897,48 @@
     <w:abstractNumId w:val="0"/>
   </w:num>
   <w:num w:numId="24">
+    <w:abstractNumId w:val="0"/>
+  </w:num>
+  <w:num w:numId="25">
+    <w:abstractNumId w:val="0"/>
+  </w:num>
+  <w:num w:numId="26">
+    <w:abstractNumId w:val="0"/>
+    <w:lvlOverride w:ilvl="0">
+      <w:startOverride w:val="1"/>
+    </w:lvlOverride>
+    <w:lvlOverride w:ilvl="1">
+      <w:startOverride w:val="1"/>
+    </w:lvlOverride>
+    <w:lvlOverride w:ilvl="2">
+      <w:startOverride w:val="1"/>
+    </w:lvlOverride>
+    <w:lvlOverride w:ilvl="3">
+      <w:startOverride w:val="1"/>
+    </w:lvlOverride>
+    <w:lvlOverride w:ilvl="4">
+      <w:startOverride w:val="1"/>
+    </w:lvlOverride>
+    <w:lvlOverride w:ilvl="5">
+      <w:startOverride w:val="1"/>
+    </w:lvlOverride>
+    <w:lvlOverride w:ilvl="6">
+      <w:startOverride w:val="1"/>
+    </w:lvlOverride>
+    <w:lvlOverride w:ilvl="7">
+      <w:startOverride w:val="1"/>
+    </w:lvlOverride>
+    <w:lvlOverride w:ilvl="8">
+      <w:startOverride w:val="1"/>
+    </w:lvlOverride>
+  </w:num>
+  <w:num w:numId="27">
+    <w:abstractNumId w:val="0"/>
+  </w:num>
+  <w:num w:numId="28">
+    <w:abstractNumId w:val="0"/>
+  </w:num>
+  <w:num w:numId="29">
     <w:abstractNumId w:val="0"/>
   </w:num>
   <w:numIdMacAtCleanup w:val="3"/>
@@ -6353,7 +4371,7 @@
 </file>
 
 <file path=customXml/itemProps1.xml><?xml version="1.0" encoding="utf-8"?>
-<ds:datastoreItem xmlns:ds="http://schemas.openxmlformats.org/officeDocument/2006/customXml" ds:itemID="{57AACEE9-239A-43F6-B693-7D25458836B4}">
+<ds:datastoreItem xmlns:ds="http://schemas.openxmlformats.org/officeDocument/2006/customXml" ds:itemID="{0A59A9EE-5863-4A28-9FFC-AC1053C47B49}">
   <ds:schemaRefs>
     <ds:schemaRef ds:uri="http://schemas.openxmlformats.org/officeDocument/2006/bibliography"/>
   </ds:schemaRefs>

</xml_diff>

<commit_message>
Diagramas de Sequencia do Sistema
</commit_message>
<xml_diff>
--- a/Especificações de Casos de Uso/UC4 - Avaliar Prato.docx
+++ b/Especificações de Casos de Uso/UC4 - Avaliar Prato.docx
@@ -372,6 +372,13 @@
     </w:p>
     <w:p>
       <w:pPr>
+        <w:rPr>
+          <w:lang w:val="pt-BR"/>
+        </w:rPr>
+      </w:pPr>
+    </w:p>
+    <w:p>
+      <w:pPr>
         <w:pStyle w:val="Ttulo3"/>
         <w:ind w:left="993" w:hanging="596"/>
       </w:pPr>
@@ -410,6 +417,13 @@
     </w:p>
     <w:p>
       <w:pPr>
+        <w:rPr>
+          <w:lang w:val="pt-BR"/>
+        </w:rPr>
+      </w:pPr>
+    </w:p>
+    <w:p>
+      <w:pPr>
         <w:pStyle w:val="Ttulo3"/>
         <w:ind w:left="993" w:hanging="596"/>
       </w:pPr>
@@ -458,26 +472,24 @@
       </w:pPr>
       <w:bookmarkStart w:id="14" w:name="_5.2.2_S02_Pesquisar"/>
       <w:bookmarkStart w:id="15" w:name="_5.2.2_S02_Alterar"/>
-      <w:bookmarkStart w:id="16" w:name="_GoBack"/>
       <w:bookmarkEnd w:id="14"/>
       <w:bookmarkEnd w:id="15"/>
+    </w:p>
+    <w:p>
+      <w:pPr>
+        <w:pStyle w:val="Ttulo1"/>
+        <w:rPr>
+          <w:rFonts w:cs="Arial"/>
+        </w:rPr>
+      </w:pPr>
+      <w:bookmarkStart w:id="16" w:name="_Toc350264737"/>
+      <w:r>
+        <w:rPr>
+          <w:rFonts w:cs="Arial"/>
+        </w:rPr>
+        <w:t>Detalhamento das Interfaces com o Usuário</w:t>
+      </w:r>
       <w:bookmarkEnd w:id="16"/>
-    </w:p>
-    <w:p>
-      <w:pPr>
-        <w:pStyle w:val="Ttulo1"/>
-        <w:rPr>
-          <w:rFonts w:cs="Arial"/>
-        </w:rPr>
-      </w:pPr>
-      <w:bookmarkStart w:id="17" w:name="_Toc350264737"/>
-      <w:r>
-        <w:rPr>
-          <w:rFonts w:cs="Arial"/>
-        </w:rPr>
-        <w:t>Detalhamento das Interfaces com o Usuário</w:t>
-      </w:r>
-      <w:bookmarkEnd w:id="17"/>
     </w:p>
     <w:p>
       <w:pPr>
@@ -578,10 +590,7 @@
         </w:numPr>
       </w:pPr>
       <w:r>
-        <w:t>Campos</w:t>
-      </w:r>
-      <w:r>
-        <w:t xml:space="preserve"> – Descritos no UC01 – Consultar Cardápio</w:t>
+        <w:t>Campos – Descritos no UC01 – Consultar Cardápio</w:t>
       </w:r>
     </w:p>
     <w:p>
@@ -832,8 +841,8 @@
       <w:pPr>
         <w:pStyle w:val="Ttulo3"/>
       </w:pPr>
-      <w:bookmarkStart w:id="18" w:name="_Interface_I01_–"/>
-      <w:bookmarkEnd w:id="18"/>
+      <w:bookmarkStart w:id="17" w:name="_Interface_I01_–"/>
+      <w:bookmarkEnd w:id="17"/>
       <w:r>
         <w:t>Campos</w:t>
       </w:r>
@@ -1477,8 +1486,26 @@
                 <w:rFonts w:ascii="Arial" w:hAnsi="Arial" w:cs="Arial"/>
                 <w:lang w:val="pt-BR"/>
               </w:rPr>
-              <w:t>Obrigatório.</w:t>
+              <w:t xml:space="preserve">Preenchido com o nome do usuário </w:t>
             </w:r>
+            <w:proofErr w:type="spellStart"/>
+            <w:r>
+              <w:rPr>
+                <w:rFonts w:ascii="Arial" w:hAnsi="Arial" w:cs="Arial"/>
+                <w:lang w:val="pt-BR"/>
+              </w:rPr>
+              <w:t>logado</w:t>
+            </w:r>
+            <w:proofErr w:type="spellEnd"/>
+            <w:r>
+              <w:rPr>
+                <w:rFonts w:ascii="Arial" w:hAnsi="Arial" w:cs="Arial"/>
+                <w:lang w:val="pt-BR"/>
+              </w:rPr>
+              <w:t>. Não editável.</w:t>
+            </w:r>
+            <w:bookmarkStart w:id="18" w:name="_GoBack"/>
+            <w:bookmarkEnd w:id="18"/>
           </w:p>
         </w:tc>
       </w:tr>
@@ -4371,7 +4398,7 @@
 </file>
 
 <file path=customXml/itemProps1.xml><?xml version="1.0" encoding="utf-8"?>
-<ds:datastoreItem xmlns:ds="http://schemas.openxmlformats.org/officeDocument/2006/customXml" ds:itemID="{0A59A9EE-5863-4A28-9FFC-AC1053C47B49}">
+<ds:datastoreItem xmlns:ds="http://schemas.openxmlformats.org/officeDocument/2006/customXml" ds:itemID="{7875DAE7-32C2-459D-BBAE-2CEA682127DA}">
   <ds:schemaRefs>
     <ds:schemaRef ds:uri="http://schemas.openxmlformats.org/officeDocument/2006/bibliography"/>
   </ds:schemaRefs>

</xml_diff>